<commit_message>
continue commitment for the method section
</commit_message>
<xml_diff>
--- a/manuscript/methodSection_ethanePaper_SecondDraft.docx
+++ b/manuscript/methodSection_ethanePaper_SecondDraft.docx
@@ -122,6 +122,7 @@
     <w:p>
       <w:pPr>
         <w:spacing w:line="480" w:lineRule="auto"/>
+        <w:ind w:firstLine="720"/>
         <w:rPr>
           <w:rFonts w:ascii="Times New Roman" w:hAnsi="Times New Roman" w:cs="Times New Roman"/>
           <w:sz w:val="24"/>
@@ -140,6 +141,7 @@
     <w:p>
       <w:pPr>
         <w:spacing w:line="480" w:lineRule="auto"/>
+        <w:ind w:firstLine="720"/>
         <w:rPr>
           <w:rFonts w:ascii="Times New Roman" w:hAnsi="Times New Roman" w:cs="Times New Roman"/>
           <w:color w:val="FF0000"/>
@@ -153,7 +155,23 @@
           <w:sz w:val="24"/>
           <w:szCs w:val="24"/>
         </w:rPr>
-        <w:t xml:space="preserve">The OGI data are composed of 6 sites </w:t>
+        <w:t xml:space="preserve">The OGI </w:t>
+      </w:r>
+      <w:r>
+        <w:rPr>
+          <w:rFonts w:ascii="Times New Roman" w:hAnsi="Times New Roman" w:cs="Times New Roman"/>
+          <w:sz w:val="24"/>
+          <w:szCs w:val="24"/>
+        </w:rPr>
+        <w:t>ethane mixing ratio data</w:t>
+      </w:r>
+      <w:r>
+        <w:rPr>
+          <w:rFonts w:ascii="Times New Roman" w:hAnsi="Times New Roman" w:cs="Times New Roman"/>
+          <w:sz w:val="24"/>
+          <w:szCs w:val="24"/>
+        </w:rPr>
+        <w:t xml:space="preserve"> are composed of 6 sites </w:t>
       </w:r>
       <w:r>
         <w:rPr>
@@ -176,38 +194,64 @@
     <w:p>
       <w:pPr>
         <w:spacing w:line="480" w:lineRule="auto"/>
-        <w:rPr>
-          <w:rFonts w:ascii="Times New Roman" w:hAnsi="Times New Roman" w:cs="Times New Roman"/>
-          <w:sz w:val="24"/>
-          <w:szCs w:val="24"/>
-        </w:rPr>
-      </w:pPr>
-      <w:r>
-        <w:rPr>
-          <w:rFonts w:ascii="Times New Roman" w:hAnsi="Times New Roman" w:cs="Times New Roman"/>
-          <w:sz w:val="24"/>
-          <w:szCs w:val="24"/>
-        </w:rPr>
-        <w:t>The UCI data were collected weekly in the Pacific Basin from remote surface locations and analyzed at the UCI laboratory using gas chromatography within one month after the collection. The data are only available in March, June, September, and December, which correspond to the maximum, minimum and the inflections of the ethane seasonal cycle. The mixing ratio record spans from 1985 to 2008, although only complete full-year record is available in the following years: 1985, 1990, 1994, 1996-2008 (Simpson et al. 2012)</w:t>
+        <w:ind w:firstLine="720"/>
+        <w:rPr>
+          <w:rFonts w:ascii="Times New Roman" w:hAnsi="Times New Roman" w:cs="Times New Roman"/>
+          <w:sz w:val="24"/>
+          <w:szCs w:val="24"/>
+        </w:rPr>
+      </w:pPr>
+      <w:r>
+        <w:rPr>
+          <w:rFonts w:ascii="Times New Roman" w:hAnsi="Times New Roman" w:cs="Times New Roman"/>
+          <w:sz w:val="24"/>
+          <w:szCs w:val="24"/>
+        </w:rPr>
+        <w:t xml:space="preserve">The UCI </w:t>
+      </w:r>
+      <w:r>
+        <w:rPr>
+          <w:rFonts w:ascii="Times New Roman" w:hAnsi="Times New Roman" w:cs="Times New Roman"/>
+          <w:sz w:val="24"/>
+          <w:szCs w:val="24"/>
+        </w:rPr>
+        <w:t>mixing ratio data</w:t>
+      </w:r>
+      <w:r>
+        <w:rPr>
+          <w:rFonts w:ascii="Times New Roman" w:hAnsi="Times New Roman" w:cs="Times New Roman"/>
+          <w:sz w:val="24"/>
+          <w:szCs w:val="24"/>
+        </w:rPr>
+        <w:t xml:space="preserve"> were collected weekly in the Pacific Basin from remote surface locations and analyzed at the UCI laboratory using gas chromatography within one month after the collection. The </w:t>
+      </w:r>
+      <w:r>
+        <w:rPr>
+          <w:rFonts w:ascii="Times New Roman" w:hAnsi="Times New Roman" w:cs="Times New Roman"/>
+          <w:sz w:val="24"/>
+          <w:szCs w:val="24"/>
+        </w:rPr>
+        <w:t>observational data</w:t>
+      </w:r>
+      <w:r>
+        <w:rPr>
+          <w:rFonts w:ascii="Times New Roman" w:hAnsi="Times New Roman" w:cs="Times New Roman"/>
+          <w:sz w:val="24"/>
+          <w:szCs w:val="24"/>
+        </w:rPr>
+        <w:t xml:space="preserve"> are only available in March, June, September, and December, which correspond to the maximum, minimum and the inflections of the ethane seasonal cycle. The mixing ratio record spans from 1985 to 2008, although only complete full-year record is available in the following years: 1985, 1990, 1994, 1996-2008 (Simpson et al. 2012)</w:t>
       </w:r>
     </w:p>
     <w:p>
       <w:pPr>
         <w:spacing w:line="480" w:lineRule="auto"/>
-        <w:rPr>
-          <w:rFonts w:ascii="Times New Roman" w:hAnsi="Times New Roman" w:cs="Times New Roman"/>
-          <w:sz w:val="24"/>
-          <w:szCs w:val="24"/>
-        </w:rPr>
-      </w:pPr>
-      <w:r>
-        <w:rPr>
-          <w:rFonts w:ascii="Times New Roman" w:hAnsi="Times New Roman" w:cs="Times New Roman"/>
-          <w:sz w:val="24"/>
-          <w:szCs w:val="24"/>
-        </w:rPr>
-        <w:t xml:space="preserve">The NOAA data has 39 sites spanning from 2006 to 2014. The NOAA sites are distributed across the globe on all 7 continents. The samples were collected several times weekly and </w:t>
-      </w:r>
+        <w:ind w:firstLine="720"/>
+        <w:rPr>
+          <w:rFonts w:ascii="Times New Roman" w:hAnsi="Times New Roman" w:cs="Times New Roman"/>
+          <w:sz w:val="24"/>
+          <w:szCs w:val="24"/>
+        </w:rPr>
+      </w:pPr>
       <w:r>
         <w:rPr>
           <w:rFonts w:ascii="Times New Roman" w:hAnsi="Times New Roman" w:cs="Times New Roman"/>
@@ -215,7 +259,39 @@
           <w:szCs w:val="24"/>
         </w:rPr>
         <w:lastRenderedPageBreak/>
-        <w:t>analyzed at the Institute of Arctic and Alpine Research, Atmospheric Research Laboratory (ARL), Boulder, Colorado, USA using gas chromatography (</w:t>
+        <w:t xml:space="preserve">The NOAA </w:t>
+      </w:r>
+      <w:r>
+        <w:rPr>
+          <w:rFonts w:ascii="Times New Roman" w:hAnsi="Times New Roman" w:cs="Times New Roman"/>
+          <w:sz w:val="24"/>
+          <w:szCs w:val="24"/>
+        </w:rPr>
+        <w:t xml:space="preserve">mixing ratio </w:t>
+      </w:r>
+      <w:r>
+        <w:rPr>
+          <w:rFonts w:ascii="Times New Roman" w:hAnsi="Times New Roman" w:cs="Times New Roman"/>
+          <w:sz w:val="24"/>
+          <w:szCs w:val="24"/>
+        </w:rPr>
+        <w:t>data ha</w:t>
+      </w:r>
+      <w:r>
+        <w:rPr>
+          <w:rFonts w:ascii="Times New Roman" w:hAnsi="Times New Roman" w:cs="Times New Roman"/>
+          <w:sz w:val="24"/>
+          <w:szCs w:val="24"/>
+        </w:rPr>
+        <w:t xml:space="preserve">ve </w:t>
+      </w:r>
+      <w:r>
+        <w:rPr>
+          <w:rFonts w:ascii="Times New Roman" w:hAnsi="Times New Roman" w:cs="Times New Roman"/>
+          <w:sz w:val="24"/>
+          <w:szCs w:val="24"/>
+        </w:rPr>
+        <w:t>39 sites spanning from 2006 to 2014. The NOAA sites are distributed across the globe on all 7 continents. The samples were collected several times weekly and analyzed at the Institute of Arctic and Alpine Research, Atmospheric Research Laboratory (ARL), Boulder, Colorado, USA using gas chromatography (</w:t>
       </w:r>
       <w:proofErr w:type="spellStart"/>
       <w:r>
@@ -234,11 +310,20 @@
           <w:szCs w:val="24"/>
         </w:rPr>
         <w:t xml:space="preserve"> et al. 2017)</w:t>
+      </w:r>
+      <w:r>
+        <w:rPr>
+          <w:rFonts w:ascii="Times New Roman" w:hAnsi="Times New Roman" w:cs="Times New Roman"/>
+          <w:sz w:val="24"/>
+          <w:szCs w:val="24"/>
+        </w:rPr>
+        <w:t>.</w:t>
       </w:r>
     </w:p>
     <w:p>
       <w:pPr>
         <w:spacing w:line="480" w:lineRule="auto"/>
+        <w:ind w:firstLine="720"/>
         <w:rPr>
           <w:rFonts w:ascii="Times New Roman" w:hAnsi="Times New Roman" w:cs="Times New Roman"/>
           <w:sz w:val="24"/>
@@ -267,39 +352,15 @@
           <w:sz w:val="24"/>
           <w:szCs w:val="24"/>
         </w:rPr>
-        <w:t xml:space="preserve">. The UCI data </w:t>
-      </w:r>
-      <w:r>
-        <w:rPr>
-          <w:rFonts w:ascii="Times New Roman" w:hAnsi="Times New Roman" w:cs="Times New Roman"/>
-          <w:sz w:val="24"/>
-          <w:szCs w:val="24"/>
-        </w:rPr>
-        <w:t>are</w:t>
-      </w:r>
-      <w:r>
-        <w:rPr>
-          <w:rFonts w:ascii="Times New Roman" w:hAnsi="Times New Roman" w:cs="Times New Roman"/>
-          <w:sz w:val="24"/>
-          <w:szCs w:val="24"/>
-        </w:rPr>
-        <w:t xml:space="preserve"> only available in March, June, September, and December</w:t>
-      </w:r>
-      <w:r>
-        <w:rPr>
-          <w:rFonts w:ascii="Times New Roman" w:hAnsi="Times New Roman" w:cs="Times New Roman"/>
-          <w:sz w:val="24"/>
-          <w:szCs w:val="24"/>
-        </w:rPr>
-        <w:t>, which correspond to the maximum, minimum and the inflections of the seasonal cycle</w:t>
-      </w:r>
-      <w:r>
-        <w:rPr>
-          <w:rFonts w:ascii="Times New Roman" w:hAnsi="Times New Roman" w:cs="Times New Roman"/>
-          <w:sz w:val="24"/>
-          <w:szCs w:val="24"/>
-        </w:rPr>
-        <w:t>. We define</w:t>
+        <w:t xml:space="preserve">. </w:t>
+      </w:r>
+      <w:r>
+        <w:rPr>
+          <w:rFonts w:ascii="Times New Roman" w:hAnsi="Times New Roman" w:cs="Times New Roman"/>
+          <w:sz w:val="24"/>
+          <w:szCs w:val="24"/>
+        </w:rPr>
+        <w:t>We define</w:t>
       </w:r>
       <w:r>
         <w:rPr>
@@ -315,15 +376,47 @@
           <w:sz w:val="24"/>
           <w:szCs w:val="24"/>
         </w:rPr>
-        <w:t xml:space="preserve"> each of the 4 months as a season and </w:t>
-      </w:r>
-      <w:r>
-        <w:rPr>
-          <w:rFonts w:ascii="Times New Roman" w:hAnsi="Times New Roman" w:cs="Times New Roman"/>
-          <w:sz w:val="24"/>
-          <w:szCs w:val="24"/>
-        </w:rPr>
-        <w:t xml:space="preserve">only the aforementioned months are </w:t>
+        <w:t xml:space="preserve"> </w:t>
+      </w:r>
+      <w:r>
+        <w:rPr>
+          <w:rFonts w:ascii="Times New Roman" w:hAnsi="Times New Roman" w:cs="Times New Roman"/>
+          <w:sz w:val="24"/>
+          <w:szCs w:val="24"/>
+        </w:rPr>
+        <w:t>the months March, June, September, and December each</w:t>
+      </w:r>
+      <w:r>
+        <w:rPr>
+          <w:rFonts w:ascii="Times New Roman" w:hAnsi="Times New Roman" w:cs="Times New Roman"/>
+          <w:sz w:val="24"/>
+          <w:szCs w:val="24"/>
+        </w:rPr>
+        <w:t xml:space="preserve"> as a season and </w:t>
+      </w:r>
+      <w:r>
+        <w:rPr>
+          <w:rFonts w:ascii="Times New Roman" w:hAnsi="Times New Roman" w:cs="Times New Roman"/>
+          <w:sz w:val="24"/>
+          <w:szCs w:val="24"/>
+        </w:rPr>
+        <w:t xml:space="preserve">only </w:t>
+      </w:r>
+      <w:r>
+        <w:rPr>
+          <w:rFonts w:ascii="Times New Roman" w:hAnsi="Times New Roman" w:cs="Times New Roman"/>
+          <w:sz w:val="24"/>
+          <w:szCs w:val="24"/>
+        </w:rPr>
+        <w:t>those</w:t>
+      </w:r>
+      <w:r>
+        <w:rPr>
+          <w:rFonts w:ascii="Times New Roman" w:hAnsi="Times New Roman" w:cs="Times New Roman"/>
+          <w:sz w:val="24"/>
+          <w:szCs w:val="24"/>
+        </w:rPr>
+        <w:t xml:space="preserve"> months are </w:t>
       </w:r>
       <w:r>
         <w:rPr>
@@ -372,200 +465,211 @@
         <w:spacing w:line="480" w:lineRule="auto"/>
         <w:rPr>
           <w:rFonts w:ascii="Times New Roman" w:hAnsi="Times New Roman" w:cs="Times New Roman"/>
-          <w:sz w:val="24"/>
-          <w:szCs w:val="24"/>
-        </w:rPr>
-      </w:pPr>
-      <w:r>
-        <w:rPr>
-          <w:rFonts w:ascii="Times New Roman" w:hAnsi="Times New Roman" w:cs="Times New Roman"/>
-          <w:sz w:val="24"/>
-          <w:szCs w:val="24"/>
-        </w:rPr>
-        <w:t>We divide the</w:t>
-      </w:r>
-      <w:r>
-        <w:rPr>
-          <w:rFonts w:ascii="Times New Roman" w:hAnsi="Times New Roman" w:cs="Times New Roman"/>
-          <w:sz w:val="24"/>
-          <w:szCs w:val="24"/>
-        </w:rPr>
-        <w:t xml:space="preserve"> atmosphere into </w:t>
-      </w:r>
-      <w:r>
-        <w:rPr>
-          <w:rFonts w:ascii="Times New Roman" w:hAnsi="Times New Roman" w:cs="Times New Roman"/>
-          <w:sz w:val="24"/>
-          <w:szCs w:val="24"/>
-        </w:rPr>
-        <w:t>5</w:t>
-      </w:r>
-      <w:bookmarkStart w:id="0" w:name="_GoBack"/>
-      <w:bookmarkEnd w:id="0"/>
-      <w:r>
-        <w:rPr>
-          <w:rFonts w:ascii="Times New Roman" w:hAnsi="Times New Roman" w:cs="Times New Roman"/>
-          <w:sz w:val="24"/>
-          <w:szCs w:val="24"/>
-        </w:rPr>
-        <w:t xml:space="preserve"> latitudinal bands: </w:t>
-      </w:r>
-      <w:r>
-        <w:rPr>
-          <w:rFonts w:ascii="Times New Roman" w:hAnsi="Times New Roman" w:cs="Times New Roman"/>
-          <w:sz w:val="24"/>
-          <w:szCs w:val="24"/>
-        </w:rPr>
-        <w:t>50°S - 30°S,</w:t>
-      </w:r>
-      <w:r>
-        <w:rPr>
-          <w:rFonts w:ascii="Times New Roman" w:hAnsi="Times New Roman" w:cs="Times New Roman"/>
-          <w:sz w:val="24"/>
-          <w:szCs w:val="24"/>
-        </w:rPr>
-        <w:t xml:space="preserve"> </w:t>
-      </w:r>
-      <w:r>
-        <w:rPr>
-          <w:rFonts w:ascii="Times New Roman" w:hAnsi="Times New Roman" w:cs="Times New Roman"/>
-          <w:sz w:val="24"/>
-          <w:szCs w:val="24"/>
-        </w:rPr>
-        <w:t>30°S - 0°, 0° - 30°N, 30°N - 50°N, 50°N - 75°N</w:t>
-      </w:r>
-      <w:r>
-        <w:rPr>
-          <w:rFonts w:ascii="Times New Roman" w:hAnsi="Times New Roman" w:cs="Times New Roman"/>
-          <w:sz w:val="24"/>
-          <w:szCs w:val="24"/>
-        </w:rPr>
-        <w:t xml:space="preserve">. </w:t>
-      </w:r>
-      <w:commentRangeStart w:id="1"/>
-      <w:r>
-        <w:rPr>
-          <w:rFonts w:ascii="Times New Roman" w:hAnsi="Times New Roman" w:cs="Times New Roman"/>
-          <w:color w:val="ED7D31" w:themeColor="accent2"/>
-          <w:sz w:val="24"/>
-          <w:szCs w:val="24"/>
-        </w:rPr>
-        <w:t xml:space="preserve">The data in each band is </w:t>
-      </w:r>
-      <w:proofErr w:type="spellStart"/>
-      <w:r>
-        <w:rPr>
-          <w:rFonts w:ascii="Times New Roman" w:hAnsi="Times New Roman" w:cs="Times New Roman"/>
-          <w:color w:val="ED7D31" w:themeColor="accent2"/>
-          <w:sz w:val="24"/>
-          <w:szCs w:val="24"/>
-        </w:rPr>
-        <w:t>deseasonalized</w:t>
-      </w:r>
-      <w:proofErr w:type="spellEnd"/>
-      <w:r>
-        <w:rPr>
-          <w:rFonts w:ascii="Times New Roman" w:hAnsi="Times New Roman" w:cs="Times New Roman"/>
-          <w:color w:val="ED7D31" w:themeColor="accent2"/>
-          <w:sz w:val="24"/>
-          <w:szCs w:val="24"/>
-        </w:rPr>
-        <w:t xml:space="preserve"> by</w:t>
-      </w:r>
-      <w:r>
-        <w:rPr>
-          <w:rFonts w:ascii="Times New Roman" w:hAnsi="Times New Roman" w:cs="Times New Roman"/>
-          <w:color w:val="ED7D31" w:themeColor="accent2"/>
-          <w:sz w:val="24"/>
-          <w:szCs w:val="24"/>
-        </w:rPr>
-        <w:t xml:space="preserve"> removing the average seasonal cycle calculated over an averaging window of multiple years at monthly resolution</w:t>
-      </w:r>
-      <w:r>
-        <w:rPr>
-          <w:rFonts w:ascii="Times New Roman" w:hAnsi="Times New Roman" w:cs="Times New Roman"/>
-          <w:color w:val="ED7D31" w:themeColor="accent2"/>
-          <w:sz w:val="24"/>
-          <w:szCs w:val="24"/>
-        </w:rPr>
-        <w:t xml:space="preserve"> (Fig?)</w:t>
-      </w:r>
-      <w:r>
-        <w:rPr>
-          <w:rFonts w:ascii="Times New Roman" w:hAnsi="Times New Roman" w:cs="Times New Roman"/>
-          <w:color w:val="ED7D31" w:themeColor="accent2"/>
-          <w:sz w:val="24"/>
-          <w:szCs w:val="24"/>
-        </w:rPr>
-        <w:t>.</w:t>
-      </w:r>
-      <w:r>
-        <w:rPr>
-          <w:rFonts w:ascii="Times New Roman" w:hAnsi="Times New Roman" w:cs="Times New Roman"/>
-          <w:color w:val="ED7D31" w:themeColor="accent2"/>
-          <w:sz w:val="24"/>
-          <w:szCs w:val="24"/>
-        </w:rPr>
-        <w:t xml:space="preserve"> A Gaussian fit is applied to the </w:t>
-      </w:r>
-      <w:proofErr w:type="spellStart"/>
-      <w:r>
-        <w:rPr>
-          <w:rFonts w:ascii="Times New Roman" w:hAnsi="Times New Roman" w:cs="Times New Roman"/>
-          <w:color w:val="ED7D31" w:themeColor="accent2"/>
-          <w:sz w:val="24"/>
-          <w:szCs w:val="24"/>
-        </w:rPr>
-        <w:t>deseasonalized</w:t>
-      </w:r>
-      <w:proofErr w:type="spellEnd"/>
-      <w:r>
-        <w:rPr>
-          <w:rFonts w:ascii="Times New Roman" w:hAnsi="Times New Roman" w:cs="Times New Roman"/>
-          <w:color w:val="ED7D31" w:themeColor="accent2"/>
-          <w:sz w:val="24"/>
-          <w:szCs w:val="24"/>
-        </w:rPr>
-        <w:t xml:space="preserve"> data to obtain the standard deviation (σ) of the latitudinal band</w:t>
-      </w:r>
-      <w:r>
-        <w:rPr>
-          <w:rFonts w:ascii="Times New Roman" w:hAnsi="Times New Roman" w:cs="Times New Roman"/>
-          <w:color w:val="ED7D31" w:themeColor="accent2"/>
-          <w:sz w:val="24"/>
-          <w:szCs w:val="24"/>
-        </w:rPr>
-        <w:t xml:space="preserve"> (Fig. xx)</w:t>
-      </w:r>
-      <w:r>
-        <w:rPr>
-          <w:rFonts w:ascii="Times New Roman" w:hAnsi="Times New Roman" w:cs="Times New Roman"/>
-          <w:color w:val="ED7D31" w:themeColor="accent2"/>
-          <w:sz w:val="24"/>
-          <w:szCs w:val="24"/>
-        </w:rPr>
-        <w:t>.</w:t>
-      </w:r>
-      <w:r>
-        <w:rPr>
-          <w:rFonts w:ascii="Times New Roman" w:hAnsi="Times New Roman" w:cs="Times New Roman"/>
-          <w:color w:val="ED7D31" w:themeColor="accent2"/>
-          <w:sz w:val="24"/>
-          <w:szCs w:val="24"/>
-        </w:rPr>
-        <w:t xml:space="preserve"> We removed data that is 3σ away from the mean. </w:t>
-      </w:r>
-      <w:commentRangeEnd w:id="1"/>
-      <w:r>
-        <w:rPr>
-          <w:rStyle w:val="CommentReference"/>
-        </w:rPr>
-        <w:commentReference w:id="1"/>
-      </w:r>
+          <w:b/>
+          <w:sz w:val="24"/>
+          <w:szCs w:val="24"/>
+        </w:rPr>
+      </w:pPr>
     </w:p>
     <w:p>
       <w:pPr>
         <w:spacing w:line="480" w:lineRule="auto"/>
+        <w:ind w:firstLine="720"/>
+        <w:rPr>
+          <w:rFonts w:ascii="Times New Roman" w:hAnsi="Times New Roman" w:cs="Times New Roman"/>
+          <w:sz w:val="24"/>
+          <w:szCs w:val="24"/>
+        </w:rPr>
+      </w:pPr>
+      <w:r>
+        <w:rPr>
+          <w:rFonts w:ascii="Times New Roman" w:hAnsi="Times New Roman" w:cs="Times New Roman"/>
+          <w:sz w:val="24"/>
+          <w:szCs w:val="24"/>
+        </w:rPr>
+        <w:t>We divide the</w:t>
+      </w:r>
+      <w:r>
+        <w:rPr>
+          <w:rFonts w:ascii="Times New Roman" w:hAnsi="Times New Roman" w:cs="Times New Roman"/>
+          <w:sz w:val="24"/>
+          <w:szCs w:val="24"/>
+        </w:rPr>
+        <w:t xml:space="preserve"> atmosphere into </w:t>
+      </w:r>
+      <w:r>
+        <w:rPr>
+          <w:rFonts w:ascii="Times New Roman" w:hAnsi="Times New Roman" w:cs="Times New Roman"/>
+          <w:sz w:val="24"/>
+          <w:szCs w:val="24"/>
+        </w:rPr>
+        <w:t>5</w:t>
+      </w:r>
+      <w:r>
+        <w:rPr>
+          <w:rFonts w:ascii="Times New Roman" w:hAnsi="Times New Roman" w:cs="Times New Roman"/>
+          <w:sz w:val="24"/>
+          <w:szCs w:val="24"/>
+        </w:rPr>
+        <w:t xml:space="preserve"> latitudinal bands: </w:t>
+      </w:r>
+      <w:r>
+        <w:rPr>
+          <w:rFonts w:ascii="Times New Roman" w:hAnsi="Times New Roman" w:cs="Times New Roman"/>
+          <w:sz w:val="24"/>
+          <w:szCs w:val="24"/>
+        </w:rPr>
+        <w:t>50°S - 30°S,</w:t>
+      </w:r>
+      <w:r>
+        <w:rPr>
+          <w:rFonts w:ascii="Times New Roman" w:hAnsi="Times New Roman" w:cs="Times New Roman"/>
+          <w:sz w:val="24"/>
+          <w:szCs w:val="24"/>
+        </w:rPr>
+        <w:t xml:space="preserve"> </w:t>
+      </w:r>
+      <w:r>
+        <w:rPr>
+          <w:rFonts w:ascii="Times New Roman" w:hAnsi="Times New Roman" w:cs="Times New Roman"/>
+          <w:sz w:val="24"/>
+          <w:szCs w:val="24"/>
+        </w:rPr>
+        <w:t>30°S - 0°, 0° - 30°N, 30°N - 50°N, 50°N - 75°N</w:t>
+      </w:r>
+      <w:r>
+        <w:rPr>
+          <w:rFonts w:ascii="Times New Roman" w:hAnsi="Times New Roman" w:cs="Times New Roman"/>
+          <w:sz w:val="24"/>
+          <w:szCs w:val="24"/>
+        </w:rPr>
+        <w:t xml:space="preserve">. </w:t>
+      </w:r>
+      <w:commentRangeStart w:id="0"/>
+      <w:r>
+        <w:rPr>
+          <w:rFonts w:ascii="Times New Roman" w:hAnsi="Times New Roman" w:cs="Times New Roman"/>
+          <w:color w:val="ED7D31" w:themeColor="accent2"/>
+          <w:sz w:val="24"/>
+          <w:szCs w:val="24"/>
+        </w:rPr>
+        <w:t xml:space="preserve">The data in each band is </w:t>
+      </w:r>
+      <w:proofErr w:type="spellStart"/>
+      <w:r>
+        <w:rPr>
+          <w:rFonts w:ascii="Times New Roman" w:hAnsi="Times New Roman" w:cs="Times New Roman"/>
+          <w:color w:val="ED7D31" w:themeColor="accent2"/>
+          <w:sz w:val="24"/>
+          <w:szCs w:val="24"/>
+        </w:rPr>
+        <w:t>deseasonalized</w:t>
+      </w:r>
+      <w:proofErr w:type="spellEnd"/>
+      <w:r>
+        <w:rPr>
+          <w:rFonts w:ascii="Times New Roman" w:hAnsi="Times New Roman" w:cs="Times New Roman"/>
+          <w:color w:val="ED7D31" w:themeColor="accent2"/>
+          <w:sz w:val="24"/>
+          <w:szCs w:val="24"/>
+        </w:rPr>
+        <w:t xml:space="preserve"> by</w:t>
+      </w:r>
+      <w:r>
+        <w:rPr>
+          <w:rFonts w:ascii="Times New Roman" w:hAnsi="Times New Roman" w:cs="Times New Roman"/>
+          <w:color w:val="ED7D31" w:themeColor="accent2"/>
+          <w:sz w:val="24"/>
+          <w:szCs w:val="24"/>
+        </w:rPr>
+        <w:t xml:space="preserve"> removing the average seasonal cycle calculated over an averaging window of multiple years at monthly resolution</w:t>
+      </w:r>
+      <w:r>
+        <w:rPr>
+          <w:rFonts w:ascii="Times New Roman" w:hAnsi="Times New Roman" w:cs="Times New Roman"/>
+          <w:color w:val="ED7D31" w:themeColor="accent2"/>
+          <w:sz w:val="24"/>
+          <w:szCs w:val="24"/>
+        </w:rPr>
+        <w:t xml:space="preserve"> (Fig?)</w:t>
+      </w:r>
+      <w:r>
+        <w:rPr>
+          <w:rFonts w:ascii="Times New Roman" w:hAnsi="Times New Roman" w:cs="Times New Roman"/>
+          <w:color w:val="ED7D31" w:themeColor="accent2"/>
+          <w:sz w:val="24"/>
+          <w:szCs w:val="24"/>
+        </w:rPr>
+        <w:t>.</w:t>
+      </w:r>
+      <w:r>
+        <w:rPr>
+          <w:rFonts w:ascii="Times New Roman" w:hAnsi="Times New Roman" w:cs="Times New Roman"/>
+          <w:color w:val="ED7D31" w:themeColor="accent2"/>
+          <w:sz w:val="24"/>
+          <w:szCs w:val="24"/>
+        </w:rPr>
+        <w:t xml:space="preserve"> A Gaussian fit is applied to the </w:t>
+      </w:r>
+      <w:proofErr w:type="spellStart"/>
+      <w:r>
+        <w:rPr>
+          <w:rFonts w:ascii="Times New Roman" w:hAnsi="Times New Roman" w:cs="Times New Roman"/>
+          <w:color w:val="ED7D31" w:themeColor="accent2"/>
+          <w:sz w:val="24"/>
+          <w:szCs w:val="24"/>
+        </w:rPr>
+        <w:t>deseasonalized</w:t>
+      </w:r>
+      <w:proofErr w:type="spellEnd"/>
+      <w:r>
+        <w:rPr>
+          <w:rFonts w:ascii="Times New Roman" w:hAnsi="Times New Roman" w:cs="Times New Roman"/>
+          <w:color w:val="ED7D31" w:themeColor="accent2"/>
+          <w:sz w:val="24"/>
+          <w:szCs w:val="24"/>
+        </w:rPr>
+        <w:t xml:space="preserve"> data to obtain the standard deviation (σ) of the latitudinal band</w:t>
+      </w:r>
+      <w:r>
+        <w:rPr>
+          <w:rFonts w:ascii="Times New Roman" w:hAnsi="Times New Roman" w:cs="Times New Roman"/>
+          <w:color w:val="ED7D31" w:themeColor="accent2"/>
+          <w:sz w:val="24"/>
+          <w:szCs w:val="24"/>
+        </w:rPr>
+        <w:t xml:space="preserve"> (Fig. xx)</w:t>
+      </w:r>
+      <w:r>
+        <w:rPr>
+          <w:rFonts w:ascii="Times New Roman" w:hAnsi="Times New Roman" w:cs="Times New Roman"/>
+          <w:color w:val="ED7D31" w:themeColor="accent2"/>
+          <w:sz w:val="24"/>
+          <w:szCs w:val="24"/>
+        </w:rPr>
+        <w:t>.</w:t>
+      </w:r>
+      <w:r>
+        <w:rPr>
+          <w:rFonts w:ascii="Times New Roman" w:hAnsi="Times New Roman" w:cs="Times New Roman"/>
+          <w:color w:val="ED7D31" w:themeColor="accent2"/>
+          <w:sz w:val="24"/>
+          <w:szCs w:val="24"/>
+        </w:rPr>
+        <w:t xml:space="preserve"> We removed data that is 3σ away from the mean. </w:t>
+      </w:r>
+      <w:commentRangeEnd w:id="0"/>
+      <w:r>
+        <w:rPr>
+          <w:rStyle w:val="CommentReference"/>
+        </w:rPr>
+        <w:commentReference w:id="0"/>
+      </w:r>
+    </w:p>
+    <w:p>
+      <w:pPr>
+        <w:spacing w:line="480" w:lineRule="auto"/>
+        <w:ind w:firstLine="720"/>
         <w:rPr>
           <w:rFonts w:ascii="Times New Roman" w:hAnsi="Times New Roman" w:cs="Times New Roman"/>
           <w:sz w:val="24"/>
@@ -640,7 +744,7 @@
                 <w:sz w:val="24"/>
                 <w:szCs w:val="24"/>
               </w:rPr>
-              <m:t>band</m:t>
+              <m:t>l</m:t>
             </m:r>
           </m:sub>
         </m:sSub>
@@ -739,7 +843,7 @@
         <w:spacing w:line="480" w:lineRule="auto"/>
         <w:jc w:val="right"/>
         <w:rPr>
-          <w:rFonts w:ascii="Times New Roman" w:hAnsi="Times New Roman" w:cs="Times New Roman"/>
+          <w:rFonts w:ascii="Times New Roman" w:eastAsiaTheme="minorEastAsia" w:hAnsi="Times New Roman" w:cs="Times New Roman"/>
           <w:sz w:val="24"/>
           <w:szCs w:val="24"/>
         </w:rPr>
@@ -788,7 +892,7 @@
                 <w:sz w:val="24"/>
                 <w:szCs w:val="24"/>
               </w:rPr>
-              <m:t>band</m:t>
+              <m:t>l</m:t>
             </m:r>
           </m:sub>
         </m:sSub>
@@ -851,7 +955,15 @@
                 <w:sz w:val="24"/>
                 <w:szCs w:val="24"/>
               </w:rPr>
-              <m:t>i=1</m:t>
+              <m:t>i</m:t>
+            </m:r>
+            <m:r>
+              <w:rPr>
+                <w:rFonts w:ascii="Cambria Math" w:hAnsi="Cambria Math" w:cs="Times New Roman"/>
+                <w:sz w:val="24"/>
+                <w:szCs w:val="24"/>
+              </w:rPr>
+              <m:t>=1</m:t>
             </m:r>
           </m:sub>
           <m:sup>
@@ -1024,6 +1136,14 @@
           <w:szCs w:val="24"/>
         </w:rPr>
         <w:tab/>
+      </w:r>
+      <w:r>
+        <w:rPr>
+          <w:rFonts w:ascii="Times New Roman" w:eastAsiaTheme="minorEastAsia" w:hAnsi="Times New Roman" w:cs="Times New Roman"/>
+          <w:sz w:val="24"/>
+          <w:szCs w:val="24"/>
+        </w:rPr>
+        <w:tab/>
         <w:t>(E</w:t>
       </w:r>
       <w:r>
@@ -1039,42 +1159,1056 @@
       <w:pPr>
         <w:spacing w:line="480" w:lineRule="auto"/>
         <w:rPr>
-          <w:rFonts w:ascii="Times New Roman" w:hAnsi="Times New Roman" w:cs="Times New Roman"/>
-          <w:sz w:val="24"/>
-          <w:szCs w:val="24"/>
-        </w:rPr>
-      </w:pPr>
-      <w:r>
-        <w:rPr>
-          <w:rFonts w:ascii="Times New Roman" w:hAnsi="Times New Roman" w:cs="Times New Roman"/>
-          <w:sz w:val="24"/>
-          <w:szCs w:val="24"/>
-        </w:rPr>
-        <w:t xml:space="preserve">The </w:t>
-      </w:r>
-      <w:r>
-        <w:rPr>
-          <w:rFonts w:ascii="Times New Roman" w:hAnsi="Times New Roman" w:cs="Times New Roman"/>
-          <w:sz w:val="24"/>
-          <w:szCs w:val="24"/>
-        </w:rPr>
-        <w:t>uncertainty</w:t>
-      </w:r>
-      <w:r>
-        <w:rPr>
-          <w:rFonts w:ascii="Times New Roman" w:hAnsi="Times New Roman" w:cs="Times New Roman"/>
-          <w:sz w:val="24"/>
-          <w:szCs w:val="24"/>
-        </w:rPr>
-        <w:t>,</w:t>
-      </w:r>
-      <w:r>
-        <w:rPr>
-          <w:rFonts w:ascii="Times New Roman" w:hAnsi="Times New Roman" w:cs="Times New Roman"/>
-          <w:sz w:val="24"/>
-          <w:szCs w:val="24"/>
-        </w:rPr>
-        <w:t xml:space="preserve"> </w:t>
+          <w:rFonts w:ascii="Times New Roman" w:eastAsiaTheme="minorEastAsia" w:hAnsi="Times New Roman" w:cs="Times New Roman"/>
+          <w:sz w:val="24"/>
+          <w:szCs w:val="24"/>
+        </w:rPr>
+      </w:pPr>
+      <m:oMath>
+        <m:sSub>
+          <m:sSubPr>
+            <m:ctrlPr>
+              <w:rPr>
+                <w:rFonts w:ascii="Cambria Math" w:eastAsiaTheme="minorEastAsia" w:hAnsi="Cambria Math" w:cs="Times New Roman"/>
+                <w:i/>
+                <w:sz w:val="24"/>
+                <w:szCs w:val="24"/>
+              </w:rPr>
+            </m:ctrlPr>
+          </m:sSubPr>
+          <m:e>
+            <m:acc>
+              <m:accPr>
+                <m:chr m:val="̅"/>
+                <m:ctrlPr>
+                  <w:rPr>
+                    <w:rFonts w:ascii="Cambria Math" w:eastAsiaTheme="minorEastAsia" w:hAnsi="Cambria Math" w:cs="Times New Roman"/>
+                    <w:i/>
+                    <w:sz w:val="24"/>
+                    <w:szCs w:val="24"/>
+                  </w:rPr>
+                </m:ctrlPr>
+              </m:accPr>
+              <m:e>
+                <m:r>
+                  <w:rPr>
+                    <w:rFonts w:ascii="Cambria Math" w:eastAsiaTheme="minorEastAsia" w:hAnsi="Cambria Math" w:cs="Times New Roman"/>
+                    <w:sz w:val="24"/>
+                    <w:szCs w:val="24"/>
+                  </w:rPr>
+                  <m:t>x</m:t>
+                </m:r>
+              </m:e>
+            </m:acc>
+          </m:e>
+          <m:sub>
+            <m:r>
+              <w:rPr>
+                <w:rFonts w:ascii="Cambria Math" w:eastAsiaTheme="minorEastAsia" w:hAnsi="Cambria Math" w:cs="Times New Roman"/>
+                <w:sz w:val="24"/>
+                <w:szCs w:val="24"/>
+              </w:rPr>
+              <m:t>season</m:t>
+            </m:r>
+          </m:sub>
+        </m:sSub>
+      </m:oMath>
+      <w:r>
+        <w:rPr>
+          <w:rFonts w:ascii="Times New Roman" w:eastAsiaTheme="minorEastAsia" w:hAnsi="Times New Roman" w:cs="Times New Roman"/>
+          <w:sz w:val="24"/>
+          <w:szCs w:val="24"/>
+        </w:rPr>
+        <w:t xml:space="preserve"> is the mean of a season</w:t>
+      </w:r>
+      <w:r>
+        <w:rPr>
+          <w:rFonts w:ascii="Times New Roman" w:eastAsiaTheme="minorEastAsia" w:hAnsi="Times New Roman" w:cs="Times New Roman"/>
+          <w:sz w:val="24"/>
+          <w:szCs w:val="24"/>
+        </w:rPr>
+        <w:t>.</w:t>
+      </w:r>
+    </w:p>
+    <w:p>
+      <w:pPr>
+        <w:spacing w:line="480" w:lineRule="auto"/>
+        <w:ind w:firstLine="720"/>
+        <w:rPr>
+          <w:rFonts w:ascii="Times New Roman" w:eastAsiaTheme="minorEastAsia" w:hAnsi="Times New Roman" w:cs="Times New Roman"/>
+          <w:sz w:val="24"/>
+          <w:szCs w:val="24"/>
+        </w:rPr>
+      </w:pPr>
+      <w:r>
+        <w:rPr>
+          <w:rFonts w:ascii="Times New Roman" w:eastAsiaTheme="minorEastAsia" w:hAnsi="Times New Roman" w:cs="Times New Roman"/>
+          <w:sz w:val="24"/>
+          <w:szCs w:val="24"/>
+        </w:rPr>
+        <w:lastRenderedPageBreak/>
+        <w:t>The annual hemispheric mean</w:t>
+      </w:r>
+      <w:r>
+        <w:rPr>
+          <w:rFonts w:ascii="Times New Roman" w:eastAsiaTheme="minorEastAsia" w:hAnsi="Times New Roman" w:cs="Times New Roman"/>
+          <w:sz w:val="24"/>
+          <w:szCs w:val="24"/>
+        </w:rPr>
+        <w:t>s</w:t>
+      </w:r>
+      <w:r>
+        <w:rPr>
+          <w:rFonts w:ascii="Times New Roman" w:eastAsiaTheme="minorEastAsia" w:hAnsi="Times New Roman" w:cs="Times New Roman"/>
+          <w:sz w:val="24"/>
+          <w:szCs w:val="24"/>
+        </w:rPr>
+        <w:t xml:space="preserve"> are</w:t>
+      </w:r>
+      <w:r>
+        <w:rPr>
+          <w:rFonts w:ascii="Times New Roman" w:eastAsiaTheme="minorEastAsia" w:hAnsi="Times New Roman" w:cs="Times New Roman"/>
+          <w:sz w:val="24"/>
+          <w:szCs w:val="24"/>
+        </w:rPr>
+        <w:t xml:space="preserve"> calculated from th</w:t>
+      </w:r>
+      <w:r>
+        <w:rPr>
+          <w:rFonts w:ascii="Times New Roman" w:eastAsiaTheme="minorEastAsia" w:hAnsi="Times New Roman" w:cs="Times New Roman"/>
+          <w:sz w:val="24"/>
+          <w:szCs w:val="24"/>
+        </w:rPr>
+        <w:t xml:space="preserve">e </w:t>
+      </w:r>
+      <w:r>
+        <w:rPr>
+          <w:rFonts w:ascii="Times New Roman" w:eastAsiaTheme="minorEastAsia" w:hAnsi="Times New Roman" w:cs="Times New Roman"/>
+          <w:sz w:val="24"/>
+          <w:szCs w:val="24"/>
+        </w:rPr>
+        <w:t>weighted mean</w:t>
+      </w:r>
+      <w:r>
+        <w:rPr>
+          <w:rFonts w:ascii="Times New Roman" w:eastAsiaTheme="minorEastAsia" w:hAnsi="Times New Roman" w:cs="Times New Roman"/>
+          <w:sz w:val="24"/>
+          <w:szCs w:val="24"/>
+        </w:rPr>
+        <w:t>s</w:t>
+      </w:r>
+      <w:r>
+        <w:rPr>
+          <w:rFonts w:ascii="Times New Roman" w:eastAsiaTheme="minorEastAsia" w:hAnsi="Times New Roman" w:cs="Times New Roman"/>
+          <w:sz w:val="24"/>
+          <w:szCs w:val="24"/>
+        </w:rPr>
+        <w:t xml:space="preserve"> of the latitudinal bands as follow</w:t>
+      </w:r>
+      <w:r>
+        <w:rPr>
+          <w:rFonts w:ascii="Times New Roman" w:eastAsiaTheme="minorEastAsia" w:hAnsi="Times New Roman" w:cs="Times New Roman"/>
+          <w:sz w:val="24"/>
+          <w:szCs w:val="24"/>
+        </w:rPr>
+        <w:t>ing</w:t>
+      </w:r>
+      <w:r>
+        <w:rPr>
+          <w:rFonts w:ascii="Times New Roman" w:eastAsiaTheme="minorEastAsia" w:hAnsi="Times New Roman" w:cs="Times New Roman"/>
+          <w:sz w:val="24"/>
+          <w:szCs w:val="24"/>
+        </w:rPr>
+        <w:t xml:space="preserve"> for the northern hemisphere</w:t>
+      </w:r>
+    </w:p>
+    <w:p>
+      <w:pPr>
+        <w:spacing w:line="480" w:lineRule="auto"/>
+        <w:jc w:val="right"/>
+        <w:rPr>
+          <w:rFonts w:ascii="Times New Roman" w:eastAsiaTheme="minorEastAsia" w:hAnsi="Times New Roman" w:cs="Times New Roman"/>
+          <w:sz w:val="24"/>
+          <w:szCs w:val="24"/>
+        </w:rPr>
+      </w:pPr>
+      <m:oMath>
+        <m:sSub>
+          <m:sSubPr>
+            <m:ctrlPr>
+              <w:rPr>
+                <w:rFonts w:ascii="Cambria Math" w:eastAsiaTheme="minorEastAsia" w:hAnsi="Cambria Math" w:cs="Times New Roman"/>
+                <w:i/>
+                <w:sz w:val="24"/>
+                <w:szCs w:val="24"/>
+              </w:rPr>
+            </m:ctrlPr>
+          </m:sSubPr>
+          <m:e>
+            <m:acc>
+              <m:accPr>
+                <m:chr m:val="̅"/>
+                <m:ctrlPr>
+                  <w:rPr>
+                    <w:rFonts w:ascii="Cambria Math" w:eastAsiaTheme="minorEastAsia" w:hAnsi="Cambria Math" w:cs="Times New Roman"/>
+                    <w:i/>
+                    <w:sz w:val="24"/>
+                    <w:szCs w:val="24"/>
+                  </w:rPr>
+                </m:ctrlPr>
+              </m:accPr>
+              <m:e>
+                <m:r>
+                  <w:rPr>
+                    <w:rFonts w:ascii="Cambria Math" w:eastAsiaTheme="minorEastAsia" w:hAnsi="Cambria Math" w:cs="Times New Roman"/>
+                    <w:sz w:val="24"/>
+                    <w:szCs w:val="24"/>
+                  </w:rPr>
+                  <m:t>x</m:t>
+                </m:r>
+              </m:e>
+            </m:acc>
+          </m:e>
+          <m:sub>
+            <m:r>
+              <w:rPr>
+                <w:rFonts w:ascii="Cambria Math" w:eastAsiaTheme="minorEastAsia" w:hAnsi="Cambria Math" w:cs="Times New Roman"/>
+                <w:sz w:val="24"/>
+                <w:szCs w:val="24"/>
+              </w:rPr>
+              <m:t>NH</m:t>
+            </m:r>
+          </m:sub>
+        </m:sSub>
+        <m:r>
+          <w:rPr>
+            <w:rFonts w:ascii="Cambria Math" w:eastAsiaTheme="minorEastAsia" w:hAnsi="Cambria Math" w:cs="Times New Roman"/>
+            <w:sz w:val="24"/>
+            <w:szCs w:val="24"/>
+          </w:rPr>
+          <m:t>=</m:t>
+        </m:r>
+        <m:sSub>
+          <m:sSubPr>
+            <m:ctrlPr>
+              <w:rPr>
+                <w:rFonts w:ascii="Cambria Math" w:eastAsiaTheme="minorEastAsia" w:hAnsi="Cambria Math" w:cs="Times New Roman"/>
+                <w:i/>
+                <w:sz w:val="24"/>
+                <w:szCs w:val="24"/>
+              </w:rPr>
+            </m:ctrlPr>
+          </m:sSubPr>
+          <m:e>
+            <m:acc>
+              <m:accPr>
+                <m:chr m:val="̅"/>
+                <m:ctrlPr>
+                  <w:rPr>
+                    <w:rFonts w:ascii="Cambria Math" w:eastAsiaTheme="minorEastAsia" w:hAnsi="Cambria Math" w:cs="Times New Roman"/>
+                    <w:i/>
+                    <w:sz w:val="24"/>
+                    <w:szCs w:val="24"/>
+                  </w:rPr>
+                </m:ctrlPr>
+              </m:accPr>
+              <m:e>
+                <m:r>
+                  <w:rPr>
+                    <w:rFonts w:ascii="Cambria Math" w:eastAsiaTheme="minorEastAsia" w:hAnsi="Cambria Math" w:cs="Times New Roman"/>
+                    <w:sz w:val="24"/>
+                    <w:szCs w:val="24"/>
+                  </w:rPr>
+                  <m:t>x</m:t>
+                </m:r>
+              </m:e>
+            </m:acc>
+          </m:e>
+          <m:sub>
+            <m:r>
+              <w:rPr>
+                <w:rFonts w:ascii="Cambria Math" w:eastAsiaTheme="minorEastAsia" w:hAnsi="Cambria Math" w:cs="Times New Roman"/>
+                <w:sz w:val="24"/>
+                <w:szCs w:val="24"/>
+              </w:rPr>
+              <m:t>0-30</m:t>
+            </m:r>
+          </m:sub>
+        </m:sSub>
+        <m:sSub>
+          <m:sSubPr>
+            <m:ctrlPr>
+              <w:rPr>
+                <w:rFonts w:ascii="Cambria Math" w:eastAsiaTheme="minorEastAsia" w:hAnsi="Cambria Math" w:cs="Times New Roman"/>
+                <w:i/>
+                <w:sz w:val="24"/>
+                <w:szCs w:val="24"/>
+              </w:rPr>
+            </m:ctrlPr>
+          </m:sSubPr>
+          <m:e>
+            <m:r>
+              <w:rPr>
+                <w:rFonts w:ascii="Cambria Math" w:eastAsiaTheme="minorEastAsia" w:hAnsi="Cambria Math" w:cs="Times New Roman"/>
+                <w:sz w:val="24"/>
+                <w:szCs w:val="24"/>
+              </w:rPr>
+              <m:t>w</m:t>
+            </m:r>
+          </m:e>
+          <m:sub>
+            <m:r>
+              <w:rPr>
+                <w:rFonts w:ascii="Cambria Math" w:eastAsiaTheme="minorEastAsia" w:hAnsi="Cambria Math" w:cs="Times New Roman"/>
+                <w:sz w:val="24"/>
+                <w:szCs w:val="24"/>
+              </w:rPr>
+              <m:t>0-30</m:t>
+            </m:r>
+          </m:sub>
+        </m:sSub>
+        <m:r>
+          <w:rPr>
+            <w:rFonts w:ascii="Cambria Math" w:eastAsiaTheme="minorEastAsia" w:hAnsi="Cambria Math" w:cs="Times New Roman"/>
+            <w:sz w:val="24"/>
+            <w:szCs w:val="24"/>
+          </w:rPr>
+          <m:t>+</m:t>
+        </m:r>
+        <m:sSub>
+          <m:sSubPr>
+            <m:ctrlPr>
+              <w:rPr>
+                <w:rFonts w:ascii="Cambria Math" w:eastAsiaTheme="minorEastAsia" w:hAnsi="Cambria Math" w:cs="Times New Roman"/>
+                <w:i/>
+                <w:sz w:val="24"/>
+                <w:szCs w:val="24"/>
+              </w:rPr>
+            </m:ctrlPr>
+          </m:sSubPr>
+          <m:e>
+            <m:acc>
+              <m:accPr>
+                <m:chr m:val="̅"/>
+                <m:ctrlPr>
+                  <w:rPr>
+                    <w:rFonts w:ascii="Cambria Math" w:eastAsiaTheme="minorEastAsia" w:hAnsi="Cambria Math" w:cs="Times New Roman"/>
+                    <w:i/>
+                    <w:sz w:val="24"/>
+                    <w:szCs w:val="24"/>
+                  </w:rPr>
+                </m:ctrlPr>
+              </m:accPr>
+              <m:e>
+                <m:r>
+                  <w:rPr>
+                    <w:rFonts w:ascii="Cambria Math" w:eastAsiaTheme="minorEastAsia" w:hAnsi="Cambria Math" w:cs="Times New Roman"/>
+                    <w:sz w:val="24"/>
+                    <w:szCs w:val="24"/>
+                  </w:rPr>
+                  <m:t>x</m:t>
+                </m:r>
+              </m:e>
+            </m:acc>
+          </m:e>
+          <m:sub>
+            <m:r>
+              <w:rPr>
+                <w:rFonts w:ascii="Cambria Math" w:eastAsiaTheme="minorEastAsia" w:hAnsi="Cambria Math" w:cs="Times New Roman"/>
+                <w:sz w:val="24"/>
+                <w:szCs w:val="24"/>
+              </w:rPr>
+              <m:t>30-50</m:t>
+            </m:r>
+          </m:sub>
+        </m:sSub>
+        <m:sSub>
+          <m:sSubPr>
+            <m:ctrlPr>
+              <w:rPr>
+                <w:rFonts w:ascii="Cambria Math" w:eastAsiaTheme="minorEastAsia" w:hAnsi="Cambria Math" w:cs="Times New Roman"/>
+                <w:i/>
+                <w:sz w:val="24"/>
+                <w:szCs w:val="24"/>
+              </w:rPr>
+            </m:ctrlPr>
+          </m:sSubPr>
+          <m:e>
+            <m:r>
+              <w:rPr>
+                <w:rFonts w:ascii="Cambria Math" w:eastAsiaTheme="minorEastAsia" w:hAnsi="Cambria Math" w:cs="Times New Roman"/>
+                <w:sz w:val="24"/>
+                <w:szCs w:val="24"/>
+              </w:rPr>
+              <m:t>w</m:t>
+            </m:r>
+          </m:e>
+          <m:sub>
+            <m:r>
+              <w:rPr>
+                <w:rFonts w:ascii="Cambria Math" w:eastAsiaTheme="minorEastAsia" w:hAnsi="Cambria Math" w:cs="Times New Roman"/>
+                <w:sz w:val="24"/>
+                <w:szCs w:val="24"/>
+              </w:rPr>
+              <m:t>30-50</m:t>
+            </m:r>
+          </m:sub>
+        </m:sSub>
+        <m:r>
+          <w:rPr>
+            <w:rFonts w:ascii="Cambria Math" w:eastAsiaTheme="minorEastAsia" w:hAnsi="Cambria Math" w:cs="Times New Roman"/>
+            <w:sz w:val="24"/>
+            <w:szCs w:val="24"/>
+          </w:rPr>
+          <m:t>+</m:t>
+        </m:r>
+        <m:sSub>
+          <m:sSubPr>
+            <m:ctrlPr>
+              <w:rPr>
+                <w:rFonts w:ascii="Cambria Math" w:eastAsiaTheme="minorEastAsia" w:hAnsi="Cambria Math" w:cs="Times New Roman"/>
+                <w:i/>
+                <w:sz w:val="24"/>
+                <w:szCs w:val="24"/>
+              </w:rPr>
+            </m:ctrlPr>
+          </m:sSubPr>
+          <m:e>
+            <m:acc>
+              <m:accPr>
+                <m:chr m:val="̅"/>
+                <m:ctrlPr>
+                  <w:rPr>
+                    <w:rFonts w:ascii="Cambria Math" w:eastAsiaTheme="minorEastAsia" w:hAnsi="Cambria Math" w:cs="Times New Roman"/>
+                    <w:i/>
+                    <w:sz w:val="24"/>
+                    <w:szCs w:val="24"/>
+                  </w:rPr>
+                </m:ctrlPr>
+              </m:accPr>
+              <m:e>
+                <m:r>
+                  <w:rPr>
+                    <w:rFonts w:ascii="Cambria Math" w:eastAsiaTheme="minorEastAsia" w:hAnsi="Cambria Math" w:cs="Times New Roman"/>
+                    <w:sz w:val="24"/>
+                    <w:szCs w:val="24"/>
+                  </w:rPr>
+                  <m:t>x</m:t>
+                </m:r>
+              </m:e>
+            </m:acc>
+          </m:e>
+          <m:sub>
+            <m:r>
+              <w:rPr>
+                <w:rFonts w:ascii="Cambria Math" w:eastAsiaTheme="minorEastAsia" w:hAnsi="Cambria Math" w:cs="Times New Roman"/>
+                <w:sz w:val="24"/>
+                <w:szCs w:val="24"/>
+              </w:rPr>
+              <m:t>50-75</m:t>
+            </m:r>
+          </m:sub>
+        </m:sSub>
+        <m:sSub>
+          <m:sSubPr>
+            <m:ctrlPr>
+              <w:rPr>
+                <w:rFonts w:ascii="Cambria Math" w:eastAsiaTheme="minorEastAsia" w:hAnsi="Cambria Math" w:cs="Times New Roman"/>
+                <w:i/>
+                <w:sz w:val="24"/>
+                <w:szCs w:val="24"/>
+              </w:rPr>
+            </m:ctrlPr>
+          </m:sSubPr>
+          <m:e>
+            <m:r>
+              <w:rPr>
+                <w:rFonts w:ascii="Cambria Math" w:eastAsiaTheme="minorEastAsia" w:hAnsi="Cambria Math" w:cs="Times New Roman"/>
+                <w:sz w:val="24"/>
+                <w:szCs w:val="24"/>
+              </w:rPr>
+              <m:t>w</m:t>
+            </m:r>
+          </m:e>
+          <m:sub>
+            <m:r>
+              <w:rPr>
+                <w:rFonts w:ascii="Cambria Math" w:eastAsiaTheme="minorEastAsia" w:hAnsi="Cambria Math" w:cs="Times New Roman"/>
+                <w:sz w:val="24"/>
+                <w:szCs w:val="24"/>
+              </w:rPr>
+              <m:t>50-75</m:t>
+            </m:r>
+          </m:sub>
+        </m:sSub>
+      </m:oMath>
+      <w:r>
+        <w:rPr>
+          <w:rFonts w:ascii="Times New Roman" w:eastAsiaTheme="minorEastAsia" w:hAnsi="Times New Roman" w:cs="Times New Roman"/>
+          <w:sz w:val="24"/>
+          <w:szCs w:val="24"/>
+        </w:rPr>
+        <w:tab/>
+      </w:r>
+      <w:r>
+        <w:rPr>
+          <w:rFonts w:ascii="Times New Roman" w:eastAsiaTheme="minorEastAsia" w:hAnsi="Times New Roman" w:cs="Times New Roman"/>
+          <w:sz w:val="24"/>
+          <w:szCs w:val="24"/>
+        </w:rPr>
+        <w:tab/>
+      </w:r>
+      <w:r>
+        <w:rPr>
+          <w:rFonts w:ascii="Times New Roman" w:eastAsiaTheme="minorEastAsia" w:hAnsi="Times New Roman" w:cs="Times New Roman"/>
+          <w:sz w:val="24"/>
+          <w:szCs w:val="24"/>
+        </w:rPr>
+        <w:tab/>
+      </w:r>
+      <w:r>
+        <w:rPr>
+          <w:rFonts w:ascii="Times New Roman" w:eastAsiaTheme="minorEastAsia" w:hAnsi="Times New Roman" w:cs="Times New Roman"/>
+          <w:sz w:val="24"/>
+          <w:szCs w:val="24"/>
+        </w:rPr>
+        <w:tab/>
+        <w:t>(E4)</w:t>
+      </w:r>
+    </w:p>
+    <w:p>
+      <w:pPr>
+        <w:spacing w:line="480" w:lineRule="auto"/>
+        <w:rPr>
+          <w:rFonts w:ascii="Times New Roman" w:eastAsiaTheme="minorEastAsia" w:hAnsi="Times New Roman" w:cs="Times New Roman"/>
+          <w:sz w:val="24"/>
+          <w:szCs w:val="24"/>
+        </w:rPr>
+      </w:pPr>
+      <w:r>
+        <w:rPr>
+          <w:rFonts w:ascii="Times New Roman" w:eastAsiaTheme="minorEastAsia" w:hAnsi="Times New Roman" w:cs="Times New Roman"/>
+          <w:sz w:val="24"/>
+          <w:szCs w:val="24"/>
+        </w:rPr>
+        <w:t>and</w:t>
+      </w:r>
+      <w:r>
+        <w:rPr>
+          <w:rFonts w:ascii="Times New Roman" w:eastAsiaTheme="minorEastAsia" w:hAnsi="Times New Roman" w:cs="Times New Roman"/>
+          <w:sz w:val="24"/>
+          <w:szCs w:val="24"/>
+        </w:rPr>
+        <w:t xml:space="preserve"> the weights </w:t>
+      </w:r>
+      <w:r>
+        <w:rPr>
+          <w:rFonts w:ascii="Times New Roman" w:eastAsiaTheme="minorEastAsia" w:hAnsi="Times New Roman" w:cs="Times New Roman"/>
+          <w:sz w:val="24"/>
+          <w:szCs w:val="24"/>
+        </w:rPr>
+        <w:t xml:space="preserve">are </w:t>
+      </w:r>
+      <w:r>
+        <w:rPr>
+          <w:rFonts w:ascii="Times New Roman" w:eastAsiaTheme="minorEastAsia" w:hAnsi="Times New Roman" w:cs="Times New Roman"/>
+          <w:sz w:val="24"/>
+          <w:szCs w:val="24"/>
+        </w:rPr>
+        <w:t xml:space="preserve">determined using the sine </w:t>
+      </w:r>
+      <w:r>
+        <w:rPr>
+          <w:rFonts w:ascii="Times New Roman" w:eastAsiaTheme="minorEastAsia" w:hAnsi="Times New Roman" w:cs="Times New Roman"/>
+          <w:sz w:val="24"/>
+          <w:szCs w:val="24"/>
+        </w:rPr>
+        <w:t xml:space="preserve">value </w:t>
+      </w:r>
+      <w:r>
+        <w:rPr>
+          <w:rFonts w:ascii="Times New Roman" w:eastAsiaTheme="minorEastAsia" w:hAnsi="Times New Roman" w:cs="Times New Roman"/>
+          <w:sz w:val="24"/>
+          <w:szCs w:val="24"/>
+        </w:rPr>
+        <w:t>of the latitudes</w:t>
+      </w:r>
+    </w:p>
+    <w:p>
+      <w:pPr>
+        <w:spacing w:line="480" w:lineRule="auto"/>
+        <w:jc w:val="right"/>
+        <w:rPr>
+          <w:rFonts w:ascii="Times New Roman" w:eastAsiaTheme="minorEastAsia" w:hAnsi="Times New Roman" w:cs="Times New Roman"/>
+          <w:sz w:val="24"/>
+          <w:szCs w:val="24"/>
+        </w:rPr>
+      </w:pPr>
+      <m:oMath>
+        <m:sSub>
+          <m:sSubPr>
+            <m:ctrlPr>
+              <w:rPr>
+                <w:rFonts w:ascii="Cambria Math" w:eastAsiaTheme="minorEastAsia" w:hAnsi="Cambria Math" w:cs="Times New Roman"/>
+                <w:i/>
+                <w:sz w:val="24"/>
+                <w:szCs w:val="24"/>
+              </w:rPr>
+            </m:ctrlPr>
+          </m:sSubPr>
+          <m:e>
+            <m:r>
+              <w:rPr>
+                <w:rFonts w:ascii="Cambria Math" w:eastAsiaTheme="minorEastAsia" w:hAnsi="Cambria Math" w:cs="Times New Roman"/>
+                <w:sz w:val="24"/>
+                <w:szCs w:val="24"/>
+              </w:rPr>
+              <m:t>w</m:t>
+            </m:r>
+          </m:e>
+          <m:sub>
+            <m:r>
+              <w:rPr>
+                <w:rFonts w:ascii="Cambria Math" w:eastAsiaTheme="minorEastAsia" w:hAnsi="Cambria Math" w:cs="Times New Roman"/>
+                <w:sz w:val="24"/>
+                <w:szCs w:val="24"/>
+              </w:rPr>
+              <m:t>l</m:t>
+            </m:r>
+          </m:sub>
+        </m:sSub>
+        <m:r>
+          <w:rPr>
+            <w:rFonts w:ascii="Cambria Math" w:eastAsiaTheme="minorEastAsia" w:hAnsi="Cambria Math" w:cs="Times New Roman"/>
+            <w:sz w:val="24"/>
+            <w:szCs w:val="24"/>
+          </w:rPr>
+          <m:t>=</m:t>
+        </m:r>
+        <m:f>
+          <m:fPr>
+            <m:ctrlPr>
+              <w:rPr>
+                <w:rFonts w:ascii="Cambria Math" w:eastAsiaTheme="minorEastAsia" w:hAnsi="Cambria Math" w:cs="Times New Roman"/>
+                <w:i/>
+                <w:sz w:val="24"/>
+                <w:szCs w:val="24"/>
+              </w:rPr>
+            </m:ctrlPr>
+          </m:fPr>
+          <m:num>
+            <m:func>
+              <m:funcPr>
+                <m:ctrlPr>
+                  <w:rPr>
+                    <w:rFonts w:ascii="Cambria Math" w:eastAsiaTheme="minorEastAsia" w:hAnsi="Cambria Math" w:cs="Times New Roman"/>
+                    <w:sz w:val="24"/>
+                    <w:szCs w:val="24"/>
+                  </w:rPr>
+                </m:ctrlPr>
+              </m:funcPr>
+              <m:fName>
+                <m:r>
+                  <m:rPr>
+                    <m:sty m:val="p"/>
+                  </m:rPr>
+                  <w:rPr>
+                    <w:rFonts w:ascii="Cambria Math" w:eastAsiaTheme="minorEastAsia" w:hAnsi="Cambria Math" w:cs="Times New Roman"/>
+                    <w:sz w:val="24"/>
+                    <w:szCs w:val="24"/>
+                  </w:rPr>
+                  <m:t>sin</m:t>
+                </m:r>
+                <m:ctrlPr>
+                  <w:rPr>
+                    <w:rFonts w:ascii="Cambria Math" w:eastAsiaTheme="minorEastAsia" w:hAnsi="Cambria Math" w:cs="Times New Roman"/>
+                    <w:i/>
+                    <w:sz w:val="24"/>
+                    <w:szCs w:val="24"/>
+                  </w:rPr>
+                </m:ctrlPr>
+              </m:fName>
+              <m:e>
+                <m:d>
+                  <m:dPr>
+                    <m:ctrlPr>
+                      <w:rPr>
+                        <w:rFonts w:ascii="Cambria Math" w:eastAsiaTheme="minorEastAsia" w:hAnsi="Cambria Math" w:cs="Times New Roman"/>
+                        <w:i/>
+                        <w:sz w:val="24"/>
+                        <w:szCs w:val="24"/>
+                      </w:rPr>
+                    </m:ctrlPr>
+                  </m:dPr>
+                  <m:e>
+                    <m:r>
+                      <w:rPr>
+                        <w:rFonts w:ascii="Cambria Math" w:eastAsiaTheme="minorEastAsia" w:hAnsi="Cambria Math" w:cs="Times New Roman"/>
+                        <w:sz w:val="24"/>
+                        <w:szCs w:val="24"/>
+                      </w:rPr>
+                      <m:t>h</m:t>
+                    </m:r>
+                    <m:r>
+                      <w:rPr>
+                        <w:rFonts w:ascii="Cambria Math" w:eastAsiaTheme="minorEastAsia" w:hAnsi="Cambria Math" w:cs="Times New Roman"/>
+                        <w:sz w:val="24"/>
+                        <w:szCs w:val="24"/>
+                      </w:rPr>
+                      <m:t>ig</m:t>
+                    </m:r>
+                    <m:r>
+                      <w:rPr>
+                        <w:rFonts w:ascii="Cambria Math" w:eastAsiaTheme="minorEastAsia" w:hAnsi="Cambria Math" w:cs="Times New Roman"/>
+                        <w:sz w:val="24"/>
+                        <w:szCs w:val="24"/>
+                      </w:rPr>
+                      <m:t>h</m:t>
+                    </m:r>
+                    <m:r>
+                      <w:rPr>
+                        <w:rFonts w:ascii="Cambria Math" w:eastAsiaTheme="minorEastAsia" w:hAnsi="Cambria Math" w:cs="Times New Roman"/>
+                        <w:sz w:val="24"/>
+                        <w:szCs w:val="24"/>
+                      </w:rPr>
+                      <m:t>er</m:t>
+                    </m:r>
+                    <m:r>
+                      <m:rPr>
+                        <m:lit/>
+                      </m:rPr>
+                      <w:rPr>
+                        <w:rFonts w:ascii="Cambria Math" w:eastAsiaTheme="minorEastAsia" w:hAnsi="Cambria Math" w:cs="Times New Roman"/>
+                        <w:sz w:val="24"/>
+                        <w:szCs w:val="24"/>
+                      </w:rPr>
+                      <m:t>_</m:t>
+                    </m:r>
+                    <m:r>
+                      <w:rPr>
+                        <w:rFonts w:ascii="Cambria Math" w:eastAsiaTheme="minorEastAsia" w:hAnsi="Cambria Math" w:cs="Times New Roman"/>
+                        <w:sz w:val="24"/>
+                        <w:szCs w:val="24"/>
+                      </w:rPr>
+                      <m:t>lat</m:t>
+                    </m:r>
+                  </m:e>
+                </m:d>
+              </m:e>
+            </m:func>
+            <m:r>
+              <w:rPr>
+                <w:rFonts w:ascii="Cambria Math" w:eastAsiaTheme="minorEastAsia" w:hAnsi="Cambria Math" w:cs="Times New Roman"/>
+                <w:sz w:val="24"/>
+                <w:szCs w:val="24"/>
+              </w:rPr>
+              <m:t>-</m:t>
+            </m:r>
+            <m:func>
+              <m:funcPr>
+                <m:ctrlPr>
+                  <w:rPr>
+                    <w:rFonts w:ascii="Cambria Math" w:eastAsiaTheme="minorEastAsia" w:hAnsi="Cambria Math" w:cs="Times New Roman"/>
+                    <w:sz w:val="24"/>
+                    <w:szCs w:val="24"/>
+                  </w:rPr>
+                </m:ctrlPr>
+              </m:funcPr>
+              <m:fName>
+                <m:r>
+                  <m:rPr>
+                    <m:sty m:val="p"/>
+                  </m:rPr>
+                  <w:rPr>
+                    <w:rFonts w:ascii="Cambria Math" w:eastAsiaTheme="minorEastAsia" w:hAnsi="Cambria Math" w:cs="Times New Roman"/>
+                    <w:sz w:val="24"/>
+                    <w:szCs w:val="24"/>
+                  </w:rPr>
+                  <m:t>sin</m:t>
+                </m:r>
+                <m:ctrlPr>
+                  <w:rPr>
+                    <w:rFonts w:ascii="Cambria Math" w:eastAsiaTheme="minorEastAsia" w:hAnsi="Cambria Math" w:cs="Times New Roman"/>
+                    <w:i/>
+                    <w:sz w:val="24"/>
+                    <w:szCs w:val="24"/>
+                  </w:rPr>
+                </m:ctrlPr>
+              </m:fName>
+              <m:e>
+                <m:d>
+                  <m:dPr>
+                    <m:ctrlPr>
+                      <w:rPr>
+                        <w:rFonts w:ascii="Cambria Math" w:eastAsiaTheme="minorEastAsia" w:hAnsi="Cambria Math" w:cs="Times New Roman"/>
+                        <w:i/>
+                        <w:sz w:val="24"/>
+                        <w:szCs w:val="24"/>
+                      </w:rPr>
+                    </m:ctrlPr>
+                  </m:dPr>
+                  <m:e>
+                    <m:r>
+                      <w:rPr>
+                        <w:rFonts w:ascii="Cambria Math" w:eastAsiaTheme="minorEastAsia" w:hAnsi="Cambria Math" w:cs="Times New Roman"/>
+                        <w:sz w:val="24"/>
+                        <w:szCs w:val="24"/>
+                      </w:rPr>
+                      <m:t>lower</m:t>
+                    </m:r>
+                    <m:r>
+                      <m:rPr>
+                        <m:lit/>
+                      </m:rPr>
+                      <w:rPr>
+                        <w:rFonts w:ascii="Cambria Math" w:eastAsiaTheme="minorEastAsia" w:hAnsi="Cambria Math" w:cs="Times New Roman"/>
+                        <w:sz w:val="24"/>
+                        <w:szCs w:val="24"/>
+                      </w:rPr>
+                      <m:t>_</m:t>
+                    </m:r>
+                    <m:r>
+                      <w:rPr>
+                        <w:rFonts w:ascii="Cambria Math" w:eastAsiaTheme="minorEastAsia" w:hAnsi="Cambria Math" w:cs="Times New Roman"/>
+                        <w:sz w:val="24"/>
+                        <w:szCs w:val="24"/>
+                      </w:rPr>
+                      <m:t>lat</m:t>
+                    </m:r>
+                  </m:e>
+                </m:d>
+              </m:e>
+            </m:func>
+          </m:num>
+          <m:den>
+            <m:func>
+              <m:funcPr>
+                <m:ctrlPr>
+                  <w:rPr>
+                    <w:rFonts w:ascii="Cambria Math" w:eastAsiaTheme="minorEastAsia" w:hAnsi="Cambria Math" w:cs="Times New Roman"/>
+                    <w:sz w:val="24"/>
+                    <w:szCs w:val="24"/>
+                  </w:rPr>
+                </m:ctrlPr>
+              </m:funcPr>
+              <m:fName>
+                <m:r>
+                  <m:rPr>
+                    <m:sty m:val="p"/>
+                  </m:rPr>
+                  <w:rPr>
+                    <w:rFonts w:ascii="Cambria Math" w:eastAsiaTheme="minorEastAsia" w:hAnsi="Cambria Math" w:cs="Times New Roman"/>
+                    <w:sz w:val="24"/>
+                    <w:szCs w:val="24"/>
+                  </w:rPr>
+                  <m:t>sin</m:t>
+                </m:r>
+                <m:ctrlPr>
+                  <w:rPr>
+                    <w:rFonts w:ascii="Cambria Math" w:eastAsiaTheme="minorEastAsia" w:hAnsi="Cambria Math" w:cs="Times New Roman"/>
+                    <w:i/>
+                    <w:sz w:val="24"/>
+                    <w:szCs w:val="24"/>
+                  </w:rPr>
+                </m:ctrlPr>
+              </m:fName>
+              <m:e>
+                <m:d>
+                  <m:dPr>
+                    <m:ctrlPr>
+                      <w:rPr>
+                        <w:rFonts w:ascii="Cambria Math" w:eastAsiaTheme="minorEastAsia" w:hAnsi="Cambria Math" w:cs="Times New Roman"/>
+                        <w:i/>
+                        <w:sz w:val="24"/>
+                        <w:szCs w:val="24"/>
+                      </w:rPr>
+                    </m:ctrlPr>
+                  </m:dPr>
+                  <m:e>
+                    <m:r>
+                      <w:rPr>
+                        <w:rFonts w:ascii="Cambria Math" w:eastAsiaTheme="minorEastAsia" w:hAnsi="Cambria Math" w:cs="Times New Roman"/>
+                        <w:sz w:val="24"/>
+                        <w:szCs w:val="24"/>
+                      </w:rPr>
+                      <m:t>h</m:t>
+                    </m:r>
+                    <m:r>
+                      <w:rPr>
+                        <w:rFonts w:ascii="Cambria Math" w:eastAsiaTheme="minorEastAsia" w:hAnsi="Cambria Math" w:cs="Times New Roman"/>
+                        <w:sz w:val="24"/>
+                        <w:szCs w:val="24"/>
+                      </w:rPr>
+                      <m:t>ig</m:t>
+                    </m:r>
+                    <m:r>
+                      <w:rPr>
+                        <w:rFonts w:ascii="Cambria Math" w:eastAsiaTheme="minorEastAsia" w:hAnsi="Cambria Math" w:cs="Times New Roman"/>
+                        <w:sz w:val="24"/>
+                        <w:szCs w:val="24"/>
+                      </w:rPr>
+                      <m:t>h</m:t>
+                    </m:r>
+                    <m:r>
+                      <w:rPr>
+                        <w:rFonts w:ascii="Cambria Math" w:eastAsiaTheme="minorEastAsia" w:hAnsi="Cambria Math" w:cs="Times New Roman"/>
+                        <w:sz w:val="24"/>
+                        <w:szCs w:val="24"/>
+                      </w:rPr>
+                      <m:t>est</m:t>
+                    </m:r>
+                    <m:r>
+                      <w:rPr>
+                        <w:rFonts w:ascii="Cambria Math" w:eastAsiaTheme="minorEastAsia" w:hAnsi="Cambria Math" w:cs="Times New Roman"/>
+                        <w:sz w:val="24"/>
+                        <w:szCs w:val="24"/>
+                      </w:rPr>
+                      <m:t>_</m:t>
+                    </m:r>
+                    <m:r>
+                      <w:rPr>
+                        <w:rFonts w:ascii="Cambria Math" w:eastAsiaTheme="minorEastAsia" w:hAnsi="Cambria Math" w:cs="Times New Roman"/>
+                        <w:sz w:val="24"/>
+                        <w:szCs w:val="24"/>
+                      </w:rPr>
+                      <m:t>lat</m:t>
+                    </m:r>
+                  </m:e>
+                </m:d>
+              </m:e>
+            </m:func>
+          </m:den>
+        </m:f>
+      </m:oMath>
+      <w:r>
+        <w:rPr>
+          <w:rFonts w:ascii="Times New Roman" w:eastAsiaTheme="minorEastAsia" w:hAnsi="Times New Roman" w:cs="Times New Roman"/>
+          <w:sz w:val="24"/>
+          <w:szCs w:val="24"/>
+        </w:rPr>
+        <w:tab/>
+      </w:r>
+      <w:r>
+        <w:rPr>
+          <w:rFonts w:ascii="Times New Roman" w:eastAsiaTheme="minorEastAsia" w:hAnsi="Times New Roman" w:cs="Times New Roman"/>
+          <w:sz w:val="24"/>
+          <w:szCs w:val="24"/>
+        </w:rPr>
+        <w:tab/>
+      </w:r>
+      <w:r>
+        <w:rPr>
+          <w:rFonts w:ascii="Times New Roman" w:eastAsiaTheme="minorEastAsia" w:hAnsi="Times New Roman" w:cs="Times New Roman"/>
+          <w:sz w:val="24"/>
+          <w:szCs w:val="24"/>
+        </w:rPr>
+        <w:tab/>
+      </w:r>
+      <w:r>
+        <w:rPr>
+          <w:rFonts w:ascii="Times New Roman" w:eastAsiaTheme="minorEastAsia" w:hAnsi="Times New Roman" w:cs="Times New Roman"/>
+          <w:sz w:val="24"/>
+          <w:szCs w:val="24"/>
+        </w:rPr>
+        <w:tab/>
+      </w:r>
+      <w:r>
+        <w:rPr>
+          <w:rFonts w:ascii="Times New Roman" w:eastAsiaTheme="minorEastAsia" w:hAnsi="Times New Roman" w:cs="Times New Roman"/>
+          <w:sz w:val="24"/>
+          <w:szCs w:val="24"/>
+        </w:rPr>
+        <w:tab/>
+      </w:r>
+      <w:r>
+        <w:rPr>
+          <w:rFonts w:ascii="Times New Roman" w:eastAsiaTheme="minorEastAsia" w:hAnsi="Times New Roman" w:cs="Times New Roman"/>
+          <w:sz w:val="24"/>
+          <w:szCs w:val="24"/>
+        </w:rPr>
+        <w:tab/>
+      </w:r>
+      <w:r>
+        <w:rPr>
+          <w:rFonts w:ascii="Times New Roman" w:eastAsiaTheme="minorEastAsia" w:hAnsi="Times New Roman" w:cs="Times New Roman"/>
+          <w:sz w:val="24"/>
+          <w:szCs w:val="24"/>
+        </w:rPr>
+        <w:tab/>
+        <w:t>(E5)</w:t>
+      </w:r>
+    </w:p>
+    <w:p>
+      <w:pPr>
+        <w:spacing w:line="480" w:lineRule="auto"/>
+        <w:ind w:firstLine="720"/>
+        <w:rPr>
+          <w:rFonts w:ascii="Times New Roman" w:eastAsiaTheme="minorEastAsia" w:hAnsi="Times New Roman" w:cs="Times New Roman"/>
+          <w:sz w:val="24"/>
+          <w:szCs w:val="24"/>
+        </w:rPr>
+      </w:pPr>
+      <w:r>
+        <w:rPr>
+          <w:rFonts w:ascii="Times New Roman" w:eastAsiaTheme="minorEastAsia" w:hAnsi="Times New Roman" w:cs="Times New Roman"/>
+          <w:sz w:val="24"/>
+          <w:szCs w:val="24"/>
+        </w:rPr>
+        <w:t xml:space="preserve">The procedure to calculate </w:t>
+      </w:r>
+      <w:r>
+        <w:rPr>
+          <w:rFonts w:ascii="Times New Roman" w:eastAsiaTheme="minorEastAsia" w:hAnsi="Times New Roman" w:cs="Times New Roman"/>
+          <w:sz w:val="24"/>
+          <w:szCs w:val="24"/>
+        </w:rPr>
+        <w:t>the Southern Hemispheric means is similar.</w:t>
+      </w:r>
+    </w:p>
+    <w:p>
+      <w:pPr>
+        <w:spacing w:line="480" w:lineRule="auto"/>
+        <w:ind w:firstLine="720"/>
+        <w:rPr>
+          <w:rFonts w:ascii="Times New Roman" w:eastAsiaTheme="minorEastAsia" w:hAnsi="Times New Roman" w:cs="Times New Roman"/>
+          <w:sz w:val="24"/>
+          <w:szCs w:val="24"/>
+        </w:rPr>
+      </w:pPr>
+      <w:r>
+        <w:rPr>
+          <w:rFonts w:ascii="Times New Roman" w:eastAsiaTheme="minorEastAsia" w:hAnsi="Times New Roman" w:cs="Times New Roman"/>
+          <w:sz w:val="24"/>
+          <w:szCs w:val="24"/>
+        </w:rPr>
+        <w:t>W</w:t>
+      </w:r>
+      <w:r>
+        <w:rPr>
+          <w:rFonts w:ascii="Times New Roman" w:eastAsiaTheme="minorEastAsia" w:hAnsi="Times New Roman" w:cs="Times New Roman"/>
+          <w:sz w:val="24"/>
+          <w:szCs w:val="24"/>
+        </w:rPr>
+        <w:t>e defined the Interhemispheric Ratio (IHR) as the quotient of the Northern Hemispheric Mean (NHM) over the Southern Hemispheric Mean (SHM).</w:t>
+      </w:r>
+    </w:p>
+    <w:p>
+      <w:pPr>
+        <w:spacing w:line="480" w:lineRule="auto"/>
+        <w:ind w:firstLine="720"/>
+        <w:rPr>
+          <w:rFonts w:ascii="Times New Roman" w:hAnsi="Times New Roman" w:cs="Times New Roman"/>
+          <w:sz w:val="24"/>
+          <w:szCs w:val="24"/>
+        </w:rPr>
+      </w:pPr>
+      <w:r>
+        <w:rPr>
+          <w:rFonts w:ascii="Times New Roman" w:hAnsi="Times New Roman" w:cs="Times New Roman"/>
+          <w:sz w:val="24"/>
+          <w:szCs w:val="24"/>
+        </w:rPr>
+        <w:t xml:space="preserve">The uncertainty, </w:t>
       </w:r>
       <m:oMath>
         <m:r>
@@ -1116,7 +2250,7 @@
                 <w:sz w:val="24"/>
                 <w:szCs w:val="24"/>
               </w:rPr>
-              <m:t>band</m:t>
+              <m:t>l</m:t>
             </m:r>
           </m:sub>
         </m:sSub>
@@ -1135,39 +2269,72 @@
           <w:sz w:val="24"/>
           <w:szCs w:val="24"/>
         </w:rPr>
-        <w:t xml:space="preserve">of each latitudinal band is </w:t>
-      </w:r>
-      <w:r>
-        <w:rPr>
-          <w:rFonts w:ascii="Times New Roman" w:hAnsi="Times New Roman" w:cs="Times New Roman"/>
-          <w:sz w:val="24"/>
-          <w:szCs w:val="24"/>
-        </w:rPr>
-        <w:t>the propagation of error</w:t>
-      </w:r>
-      <w:r>
-        <w:rPr>
-          <w:rFonts w:ascii="Times New Roman" w:hAnsi="Times New Roman" w:cs="Times New Roman"/>
-          <w:sz w:val="24"/>
-          <w:szCs w:val="24"/>
-        </w:rPr>
-        <w:t xml:space="preserve"> from the standard error of each season</w:t>
-      </w:r>
-      <w:r>
-        <w:rPr>
-          <w:rFonts w:ascii="Times New Roman" w:hAnsi="Times New Roman" w:cs="Times New Roman"/>
-          <w:sz w:val="24"/>
-          <w:szCs w:val="24"/>
-        </w:rPr>
-        <w:t xml:space="preserve"> resulted in the</w:t>
-      </w:r>
-      <w:r>
-        <w:rPr>
-          <w:rFonts w:ascii="Times New Roman" w:hAnsi="Times New Roman" w:cs="Times New Roman"/>
-          <w:sz w:val="24"/>
-          <w:szCs w:val="24"/>
-        </w:rPr>
-        <w:t xml:space="preserve"> following</w:t>
+        <w:t xml:space="preserve">of </w:t>
+      </w:r>
+      <m:oMath>
+        <m:sSub>
+          <m:sSubPr>
+            <m:ctrlPr>
+              <w:rPr>
+                <w:rFonts w:ascii="Cambria Math" w:hAnsi="Cambria Math" w:cs="Times New Roman"/>
+                <w:i/>
+                <w:sz w:val="24"/>
+                <w:szCs w:val="24"/>
+              </w:rPr>
+            </m:ctrlPr>
+          </m:sSubPr>
+          <m:e>
+            <m:acc>
+              <m:accPr>
+                <m:chr m:val="̅"/>
+                <m:ctrlPr>
+                  <w:rPr>
+                    <w:rFonts w:ascii="Cambria Math" w:hAnsi="Cambria Math" w:cs="Times New Roman"/>
+                    <w:i/>
+                    <w:sz w:val="24"/>
+                    <w:szCs w:val="24"/>
+                  </w:rPr>
+                </m:ctrlPr>
+              </m:accPr>
+              <m:e>
+                <m:r>
+                  <w:rPr>
+                    <w:rFonts w:ascii="Cambria Math" w:hAnsi="Cambria Math" w:cs="Times New Roman"/>
+                    <w:sz w:val="24"/>
+                    <w:szCs w:val="24"/>
+                  </w:rPr>
+                  <m:t>x</m:t>
+                </m:r>
+              </m:e>
+            </m:acc>
+          </m:e>
+          <m:sub>
+            <m:r>
+              <w:rPr>
+                <w:rFonts w:ascii="Cambria Math" w:hAnsi="Cambria Math" w:cs="Times New Roman"/>
+                <w:sz w:val="24"/>
+                <w:szCs w:val="24"/>
+              </w:rPr>
+              <m:t>l</m:t>
+            </m:r>
+          </m:sub>
+        </m:sSub>
+      </m:oMath>
+      <w:r>
+        <w:rPr>
+          <w:rFonts w:ascii="Times New Roman" w:eastAsiaTheme="minorEastAsia" w:hAnsi="Times New Roman" w:cs="Times New Roman"/>
+          <w:sz w:val="24"/>
+          <w:szCs w:val="24"/>
+        </w:rPr>
+        <w:t xml:space="preserve"> </w:t>
+      </w:r>
+      <w:r>
+        <w:rPr>
+          <w:rFonts w:ascii="Times New Roman" w:hAnsi="Times New Roman" w:cs="Times New Roman"/>
+          <w:sz w:val="24"/>
+          <w:szCs w:val="24"/>
+        </w:rPr>
+        <w:t>is the propagation of error from the standard error of each season resulted in the following</w:t>
       </w:r>
     </w:p>
     <w:p>
@@ -1220,7 +2387,7 @@
                 <w:sz w:val="24"/>
                 <w:szCs w:val="24"/>
               </w:rPr>
-              <m:t>band</m:t>
+              <m:t>l</m:t>
             </m:r>
           </m:sub>
         </m:sSub>
@@ -1467,23 +2634,7 @@
           <w:szCs w:val="24"/>
         </w:rPr>
         <w:tab/>
-        <w:t>(</w:t>
-      </w:r>
-      <w:r>
-        <w:rPr>
-          <w:rFonts w:ascii="Times New Roman" w:eastAsiaTheme="minorEastAsia" w:hAnsi="Times New Roman" w:cs="Times New Roman"/>
-          <w:sz w:val="24"/>
-          <w:szCs w:val="24"/>
-        </w:rPr>
-        <w:t>E</w:t>
-      </w:r>
-      <w:r>
-        <w:rPr>
-          <w:rFonts w:ascii="Times New Roman" w:eastAsiaTheme="minorEastAsia" w:hAnsi="Times New Roman" w:cs="Times New Roman"/>
-          <w:sz w:val="24"/>
-          <w:szCs w:val="24"/>
-        </w:rPr>
-        <w:t>2)</w:t>
+        <w:t>(E2)</w:t>
       </w:r>
     </w:p>
     <w:p>
@@ -1501,7 +2652,6 @@
           <w:sz w:val="24"/>
           <w:szCs w:val="24"/>
         </w:rPr>
-        <w:lastRenderedPageBreak/>
         <w:t xml:space="preserve">where </w:t>
       </w:r>
       <w:proofErr w:type="spellStart"/>
@@ -1543,14 +2693,6 @@
         </w:rPr>
       </w:pPr>
       <m:oMath>
-        <m:r>
-          <w:rPr>
-            <w:rFonts w:ascii="Cambria Math" w:hAnsi="Cambria Math" w:cs="Times New Roman"/>
-            <w:sz w:val="24"/>
-            <w:szCs w:val="24"/>
-          </w:rPr>
-          <m:t>S</m:t>
-        </m:r>
         <m:sSub>
           <m:sSubPr>
             <m:ctrlPr>
@@ -1563,14 +2705,60 @@
             </m:ctrlPr>
           </m:sSubPr>
           <m:e>
-            <m:r>
-              <w:rPr>
-                <w:rFonts w:ascii="Cambria Math" w:hAnsi="Cambria Math" w:cs="Times New Roman"/>
-                <w:sz w:val="24"/>
-                <w:szCs w:val="24"/>
-              </w:rPr>
-              <m:t>E</m:t>
-            </m:r>
+            <m:d>
+              <m:dPr>
+                <m:ctrlPr>
+                  <w:rPr>
+                    <w:rFonts w:ascii="Cambria Math" w:hAnsi="Cambria Math" w:cs="Times New Roman"/>
+                    <w:i/>
+                    <w:sz w:val="24"/>
+                    <w:szCs w:val="24"/>
+                  </w:rPr>
+                </m:ctrlPr>
+              </m:dPr>
+              <m:e>
+                <m:r>
+                  <w:rPr>
+                    <w:rFonts w:ascii="Cambria Math" w:hAnsi="Cambria Math" w:cs="Times New Roman"/>
+                    <w:sz w:val="24"/>
+                    <w:szCs w:val="24"/>
+                  </w:rPr>
+                  <m:t>S</m:t>
+                </m:r>
+                <m:sSub>
+                  <m:sSubPr>
+                    <m:ctrlPr>
+                      <w:rPr>
+                        <w:rFonts w:ascii="Cambria Math" w:hAnsi="Cambria Math" w:cs="Times New Roman"/>
+                        <w:i/>
+                        <w:sz w:val="24"/>
+                        <w:szCs w:val="24"/>
+                      </w:rPr>
+                    </m:ctrlPr>
+                  </m:sSubPr>
+                  <m:e>
+                    <m:r>
+                      <w:rPr>
+                        <w:rFonts w:ascii="Cambria Math" w:hAnsi="Cambria Math" w:cs="Times New Roman"/>
+                        <w:sz w:val="24"/>
+                        <w:szCs w:val="24"/>
+                      </w:rPr>
+                      <m:t>E</m:t>
+                    </m:r>
+                  </m:e>
+                  <m:sub>
+                    <m:r>
+                      <w:rPr>
+                        <w:rFonts w:ascii="Cambria Math" w:hAnsi="Cambria Math" w:cs="Times New Roman"/>
+                        <w:sz w:val="24"/>
+                        <w:szCs w:val="24"/>
+                      </w:rPr>
+                      <m:t>season</m:t>
+                    </m:r>
+                  </m:sub>
+                </m:sSub>
+              </m:e>
+            </m:d>
           </m:e>
           <m:sub>
             <m:r>
@@ -1579,7 +2767,7 @@
                 <w:sz w:val="24"/>
                 <w:szCs w:val="24"/>
               </w:rPr>
-              <m:t>season</m:t>
+              <m:t>i</m:t>
             </m:r>
           </m:sub>
         </m:sSub>
@@ -1615,14 +2803,52 @@
                 </m:ctrlPr>
               </m:sSubPr>
               <m:e>
-                <m:r>
-                  <w:rPr>
-                    <w:rFonts w:ascii="Cambria Math" w:hAnsi="Cambria Math" w:cs="Times New Roman"/>
-                    <w:sz w:val="24"/>
-                    <w:szCs w:val="24"/>
-                  </w:rPr>
-                  <m:t>σ</m:t>
-                </m:r>
+                <m:d>
+                  <m:dPr>
+                    <m:ctrlPr>
+                      <w:rPr>
+                        <w:rFonts w:ascii="Cambria Math" w:hAnsi="Cambria Math" w:cs="Times New Roman"/>
+                        <w:i/>
+                        <w:sz w:val="24"/>
+                        <w:szCs w:val="24"/>
+                      </w:rPr>
+                    </m:ctrlPr>
+                  </m:dPr>
+                  <m:e>
+                    <m:sSub>
+                      <m:sSubPr>
+                        <m:ctrlPr>
+                          <w:rPr>
+                            <w:rFonts w:ascii="Cambria Math" w:hAnsi="Cambria Math" w:cs="Times New Roman"/>
+                            <w:i/>
+                            <w:sz w:val="24"/>
+                            <w:szCs w:val="24"/>
+                          </w:rPr>
+                        </m:ctrlPr>
+                      </m:sSubPr>
+                      <m:e>
+                        <m:r>
+                          <w:rPr>
+                            <w:rFonts w:ascii="Cambria Math" w:hAnsi="Cambria Math" w:cs="Times New Roman"/>
+                            <w:sz w:val="24"/>
+                            <w:szCs w:val="24"/>
+                          </w:rPr>
+                          <m:t>σ</m:t>
+                        </m:r>
+                      </m:e>
+                      <m:sub>
+                        <m:r>
+                          <w:rPr>
+                            <w:rFonts w:ascii="Cambria Math" w:hAnsi="Cambria Math" w:cs="Times New Roman"/>
+                            <w:sz w:val="24"/>
+                            <w:szCs w:val="24"/>
+                          </w:rPr>
+                          <m:t>season</m:t>
+                        </m:r>
+                      </m:sub>
+                    </m:sSub>
+                  </m:e>
+                </m:d>
               </m:e>
               <m:sub>
                 <m:r>
@@ -1631,7 +2857,7 @@
                     <w:sz w:val="24"/>
                     <w:szCs w:val="24"/>
                   </w:rPr>
-                  <m:t>season</m:t>
+                  <m:t>i</m:t>
                 </m:r>
               </m:sub>
             </m:sSub>
@@ -1743,6 +2969,7 @@
         <w:spacing w:line="480" w:lineRule="auto"/>
         <w:rPr>
           <w:rFonts w:ascii="Times New Roman" w:eastAsiaTheme="minorEastAsia" w:hAnsi="Times New Roman" w:cs="Times New Roman"/>
+          <w:color w:val="FF0000"/>
           <w:sz w:val="24"/>
           <w:szCs w:val="24"/>
         </w:rPr>
@@ -1761,49 +2988,7 @@
           <w:sz w:val="24"/>
           <w:szCs w:val="24"/>
         </w:rPr>
-        <w:t>.</w:t>
-      </w:r>
-    </w:p>
-    <w:p>
-      <w:pPr>
-        <w:spacing w:line="480" w:lineRule="auto"/>
-        <w:rPr>
-          <w:rFonts w:ascii="Times New Roman" w:eastAsiaTheme="minorEastAsia" w:hAnsi="Times New Roman" w:cs="Times New Roman"/>
-          <w:sz w:val="24"/>
-          <w:szCs w:val="24"/>
-        </w:rPr>
-      </w:pPr>
-      <w:r>
-        <w:rPr>
-          <w:rFonts w:ascii="Times New Roman" w:eastAsiaTheme="minorEastAsia" w:hAnsi="Times New Roman" w:cs="Times New Roman"/>
-          <w:sz w:val="24"/>
-          <w:szCs w:val="24"/>
-        </w:rPr>
-        <w:t>The annual hemispheric mean</w:t>
-      </w:r>
-      <w:r>
-        <w:rPr>
-          <w:rFonts w:ascii="Times New Roman" w:eastAsiaTheme="minorEastAsia" w:hAnsi="Times New Roman" w:cs="Times New Roman"/>
-          <w:sz w:val="24"/>
-          <w:szCs w:val="24"/>
-        </w:rPr>
-        <w:t>s</w:t>
-      </w:r>
-      <w:r>
-        <w:rPr>
-          <w:rFonts w:ascii="Times New Roman" w:eastAsiaTheme="minorEastAsia" w:hAnsi="Times New Roman" w:cs="Times New Roman"/>
-          <w:sz w:val="24"/>
-          <w:szCs w:val="24"/>
-        </w:rPr>
-        <w:t>,</w:t>
-      </w:r>
-      <w:r>
-        <w:rPr>
-          <w:rFonts w:ascii="Times New Roman" w:eastAsiaTheme="minorEastAsia" w:hAnsi="Times New Roman" w:cs="Times New Roman"/>
-          <w:sz w:val="24"/>
-          <w:szCs w:val="24"/>
-        </w:rPr>
-        <w:t xml:space="preserve"> </w:t>
+        <w:t xml:space="preserve">, and </w:t>
       </w:r>
       <m:oMath>
         <m:sSub>
@@ -1818,239 +3003,13 @@
             </m:ctrlPr>
           </m:sSubPr>
           <m:e>
-            <m:acc>
-              <m:accPr>
-                <m:chr m:val="̅"/>
-                <m:ctrlPr>
-                  <w:rPr>
-                    <w:rFonts w:ascii="Cambria Math" w:eastAsiaTheme="minorEastAsia" w:hAnsi="Cambria Math" w:cs="Times New Roman"/>
-                    <w:i/>
-                    <w:sz w:val="24"/>
-                    <w:szCs w:val="24"/>
-                  </w:rPr>
-                </m:ctrlPr>
-              </m:accPr>
-              <m:e>
-                <m:r>
-                  <w:rPr>
-                    <w:rFonts w:ascii="Cambria Math" w:eastAsiaTheme="minorEastAsia" w:hAnsi="Cambria Math" w:cs="Times New Roman"/>
-                    <w:sz w:val="24"/>
-                    <w:szCs w:val="24"/>
-                  </w:rPr>
-                  <m:t>x</m:t>
-                </m:r>
-              </m:e>
-            </m:acc>
-          </m:e>
-          <m:sub>
             <m:r>
               <w:rPr>
                 <w:rFonts w:ascii="Cambria Math" w:eastAsiaTheme="minorEastAsia" w:hAnsi="Cambria Math" w:cs="Times New Roman"/>
                 <w:sz w:val="24"/>
                 <w:szCs w:val="24"/>
               </w:rPr>
-              <m:t>Hem</m:t>
-            </m:r>
-          </m:sub>
-        </m:sSub>
-        <m:r>
-          <w:rPr>
-            <w:rFonts w:ascii="Cambria Math" w:eastAsiaTheme="minorEastAsia" w:hAnsi="Cambria Math" w:cs="Times New Roman"/>
-            <w:sz w:val="24"/>
-            <w:szCs w:val="24"/>
-          </w:rPr>
-          <m:t>,</m:t>
-        </m:r>
-      </m:oMath>
-      <w:r>
-        <w:rPr>
-          <w:rFonts w:ascii="Times New Roman" w:eastAsiaTheme="minorEastAsia" w:hAnsi="Times New Roman" w:cs="Times New Roman"/>
-          <w:sz w:val="24"/>
-          <w:szCs w:val="24"/>
-        </w:rPr>
-        <w:t xml:space="preserve"> </w:t>
-      </w:r>
-      <w:r>
-        <w:rPr>
-          <w:rFonts w:ascii="Times New Roman" w:eastAsiaTheme="minorEastAsia" w:hAnsi="Times New Roman" w:cs="Times New Roman"/>
-          <w:sz w:val="24"/>
-          <w:szCs w:val="24"/>
-        </w:rPr>
-        <w:t>is</w:t>
-      </w:r>
-      <w:r>
-        <w:rPr>
-          <w:rFonts w:ascii="Times New Roman" w:eastAsiaTheme="minorEastAsia" w:hAnsi="Times New Roman" w:cs="Times New Roman"/>
-          <w:sz w:val="24"/>
-          <w:szCs w:val="24"/>
-        </w:rPr>
-        <w:t xml:space="preserve"> calculated from th</w:t>
-      </w:r>
-      <w:r>
-        <w:rPr>
-          <w:rFonts w:ascii="Times New Roman" w:eastAsiaTheme="minorEastAsia" w:hAnsi="Times New Roman" w:cs="Times New Roman"/>
-          <w:sz w:val="24"/>
-          <w:szCs w:val="24"/>
-        </w:rPr>
-        <w:t xml:space="preserve">e </w:t>
-      </w:r>
-      <w:r>
-        <w:rPr>
-          <w:rFonts w:ascii="Times New Roman" w:eastAsiaTheme="minorEastAsia" w:hAnsi="Times New Roman" w:cs="Times New Roman"/>
-          <w:sz w:val="24"/>
-          <w:szCs w:val="24"/>
-        </w:rPr>
-        <w:t>weighted mean of the latitudinal bands as follow</w:t>
-      </w:r>
-      <w:r>
-        <w:rPr>
-          <w:rFonts w:ascii="Times New Roman" w:eastAsiaTheme="minorEastAsia" w:hAnsi="Times New Roman" w:cs="Times New Roman"/>
-          <w:sz w:val="24"/>
-          <w:szCs w:val="24"/>
-        </w:rPr>
-        <w:t>ing</w:t>
-      </w:r>
-      <w:r>
-        <w:rPr>
-          <w:rFonts w:ascii="Times New Roman" w:eastAsiaTheme="minorEastAsia" w:hAnsi="Times New Roman" w:cs="Times New Roman"/>
-          <w:sz w:val="24"/>
-          <w:szCs w:val="24"/>
-        </w:rPr>
-        <w:t xml:space="preserve"> for the northern hemisphere</w:t>
-      </w:r>
-    </w:p>
-    <w:p>
-      <w:pPr>
-        <w:spacing w:line="480" w:lineRule="auto"/>
-        <w:jc w:val="right"/>
-        <w:rPr>
-          <w:rFonts w:ascii="Times New Roman" w:eastAsiaTheme="minorEastAsia" w:hAnsi="Times New Roman" w:cs="Times New Roman"/>
-          <w:sz w:val="24"/>
-          <w:szCs w:val="24"/>
-        </w:rPr>
-      </w:pPr>
-      <m:oMath>
-        <m:sSub>
-          <m:sSubPr>
-            <m:ctrlPr>
-              <w:rPr>
-                <w:rFonts w:ascii="Cambria Math" w:eastAsiaTheme="minorEastAsia" w:hAnsi="Cambria Math" w:cs="Times New Roman"/>
-                <w:i/>
-                <w:sz w:val="24"/>
-                <w:szCs w:val="24"/>
-              </w:rPr>
-            </m:ctrlPr>
-          </m:sSubPr>
-          <m:e>
-            <m:acc>
-              <m:accPr>
-                <m:chr m:val="̅"/>
-                <m:ctrlPr>
-                  <w:rPr>
-                    <w:rFonts w:ascii="Cambria Math" w:eastAsiaTheme="minorEastAsia" w:hAnsi="Cambria Math" w:cs="Times New Roman"/>
-                    <w:i/>
-                    <w:sz w:val="24"/>
-                    <w:szCs w:val="24"/>
-                  </w:rPr>
-                </m:ctrlPr>
-              </m:accPr>
-              <m:e>
-                <m:r>
-                  <w:rPr>
-                    <w:rFonts w:ascii="Cambria Math" w:eastAsiaTheme="minorEastAsia" w:hAnsi="Cambria Math" w:cs="Times New Roman"/>
-                    <w:sz w:val="24"/>
-                    <w:szCs w:val="24"/>
-                  </w:rPr>
-                  <m:t>x</m:t>
-                </m:r>
-              </m:e>
-            </m:acc>
-          </m:e>
-          <m:sub>
-            <m:r>
-              <w:rPr>
-                <w:rFonts w:ascii="Cambria Math" w:eastAsiaTheme="minorEastAsia" w:hAnsi="Cambria Math" w:cs="Times New Roman"/>
-                <w:sz w:val="24"/>
-                <w:szCs w:val="24"/>
-              </w:rPr>
-              <m:t>NorHem</m:t>
-            </m:r>
-          </m:sub>
-        </m:sSub>
-        <m:r>
-          <w:rPr>
-            <w:rFonts w:ascii="Cambria Math" w:eastAsiaTheme="minorEastAsia" w:hAnsi="Cambria Math" w:cs="Times New Roman"/>
-            <w:sz w:val="24"/>
-            <w:szCs w:val="24"/>
-          </w:rPr>
-          <m:t>=</m:t>
-        </m:r>
-        <m:sSub>
-          <m:sSubPr>
-            <m:ctrlPr>
-              <w:rPr>
-                <w:rFonts w:ascii="Cambria Math" w:eastAsiaTheme="minorEastAsia" w:hAnsi="Cambria Math" w:cs="Times New Roman"/>
-                <w:i/>
-                <w:sz w:val="24"/>
-                <w:szCs w:val="24"/>
-              </w:rPr>
-            </m:ctrlPr>
-          </m:sSubPr>
-          <m:e>
-            <m:acc>
-              <m:accPr>
-                <m:chr m:val="̅"/>
-                <m:ctrlPr>
-                  <w:rPr>
-                    <w:rFonts w:ascii="Cambria Math" w:eastAsiaTheme="minorEastAsia" w:hAnsi="Cambria Math" w:cs="Times New Roman"/>
-                    <w:i/>
-                    <w:sz w:val="24"/>
-                    <w:szCs w:val="24"/>
-                  </w:rPr>
-                </m:ctrlPr>
-              </m:accPr>
-              <m:e>
-                <m:r>
-                  <w:rPr>
-                    <w:rFonts w:ascii="Cambria Math" w:eastAsiaTheme="minorEastAsia" w:hAnsi="Cambria Math" w:cs="Times New Roman"/>
-                    <w:sz w:val="24"/>
-                    <w:szCs w:val="24"/>
-                  </w:rPr>
-                  <m:t>x</m:t>
-                </m:r>
-              </m:e>
-            </m:acc>
-          </m:e>
-          <m:sub>
-            <m:r>
-              <w:rPr>
-                <w:rFonts w:ascii="Cambria Math" w:eastAsiaTheme="minorEastAsia" w:hAnsi="Cambria Math" w:cs="Times New Roman"/>
-                <w:sz w:val="24"/>
-                <w:szCs w:val="24"/>
-              </w:rPr>
-              <m:t>0-30</m:t>
-            </m:r>
-          </m:sub>
-        </m:sSub>
-        <m:sSub>
-          <m:sSubPr>
-            <m:ctrlPr>
-              <w:rPr>
-                <w:rFonts w:ascii="Cambria Math" w:eastAsiaTheme="minorEastAsia" w:hAnsi="Cambria Math" w:cs="Times New Roman"/>
-                <w:i/>
-                <w:sz w:val="24"/>
-                <w:szCs w:val="24"/>
-              </w:rPr>
-            </m:ctrlPr>
-          </m:sSubPr>
-          <m:e>
-            <m:r>
-              <w:rPr>
-                <w:rFonts w:ascii="Cambria Math" w:eastAsiaTheme="minorEastAsia" w:hAnsi="Cambria Math" w:cs="Times New Roman"/>
-                <w:sz w:val="24"/>
-                <w:szCs w:val="24"/>
-              </w:rPr>
-              <m:t>w</m:t>
+              <m:t>σ</m:t>
             </m:r>
           </m:e>
           <m:sub>
@@ -2060,181 +3019,7 @@
                 <w:sz w:val="24"/>
                 <w:szCs w:val="24"/>
               </w:rPr>
-              <m:t>0-30</m:t>
-            </m:r>
-          </m:sub>
-        </m:sSub>
-        <m:r>
-          <w:rPr>
-            <w:rFonts w:ascii="Cambria Math" w:eastAsiaTheme="minorEastAsia" w:hAnsi="Cambria Math" w:cs="Times New Roman"/>
-            <w:sz w:val="24"/>
-            <w:szCs w:val="24"/>
-          </w:rPr>
-          <m:t>+</m:t>
-        </m:r>
-        <m:sSub>
-          <m:sSubPr>
-            <m:ctrlPr>
-              <w:rPr>
-                <w:rFonts w:ascii="Cambria Math" w:eastAsiaTheme="minorEastAsia" w:hAnsi="Cambria Math" w:cs="Times New Roman"/>
-                <w:i/>
-                <w:sz w:val="24"/>
-                <w:szCs w:val="24"/>
-              </w:rPr>
-            </m:ctrlPr>
-          </m:sSubPr>
-          <m:e>
-            <m:acc>
-              <m:accPr>
-                <m:chr m:val="̅"/>
-                <m:ctrlPr>
-                  <w:rPr>
-                    <w:rFonts w:ascii="Cambria Math" w:eastAsiaTheme="minorEastAsia" w:hAnsi="Cambria Math" w:cs="Times New Roman"/>
-                    <w:i/>
-                    <w:sz w:val="24"/>
-                    <w:szCs w:val="24"/>
-                  </w:rPr>
-                </m:ctrlPr>
-              </m:accPr>
-              <m:e>
-                <m:r>
-                  <w:rPr>
-                    <w:rFonts w:ascii="Cambria Math" w:eastAsiaTheme="minorEastAsia" w:hAnsi="Cambria Math" w:cs="Times New Roman"/>
-                    <w:sz w:val="24"/>
-                    <w:szCs w:val="24"/>
-                  </w:rPr>
-                  <m:t>x</m:t>
-                </m:r>
-              </m:e>
-            </m:acc>
-          </m:e>
-          <m:sub>
-            <m:r>
-              <w:rPr>
-                <w:rFonts w:ascii="Cambria Math" w:eastAsiaTheme="minorEastAsia" w:hAnsi="Cambria Math" w:cs="Times New Roman"/>
-                <w:sz w:val="24"/>
-                <w:szCs w:val="24"/>
-              </w:rPr>
-              <m:t>30-50</m:t>
-            </m:r>
-          </m:sub>
-        </m:sSub>
-        <m:sSub>
-          <m:sSubPr>
-            <m:ctrlPr>
-              <w:rPr>
-                <w:rFonts w:ascii="Cambria Math" w:eastAsiaTheme="minorEastAsia" w:hAnsi="Cambria Math" w:cs="Times New Roman"/>
-                <w:i/>
-                <w:sz w:val="24"/>
-                <w:szCs w:val="24"/>
-              </w:rPr>
-            </m:ctrlPr>
-          </m:sSubPr>
-          <m:e>
-            <m:r>
-              <w:rPr>
-                <w:rFonts w:ascii="Cambria Math" w:eastAsiaTheme="minorEastAsia" w:hAnsi="Cambria Math" w:cs="Times New Roman"/>
-                <w:sz w:val="24"/>
-                <w:szCs w:val="24"/>
-              </w:rPr>
-              <m:t>w</m:t>
-            </m:r>
-          </m:e>
-          <m:sub>
-            <m:r>
-              <w:rPr>
-                <w:rFonts w:ascii="Cambria Math" w:eastAsiaTheme="minorEastAsia" w:hAnsi="Cambria Math" w:cs="Times New Roman"/>
-                <w:sz w:val="24"/>
-                <w:szCs w:val="24"/>
-              </w:rPr>
-              <m:t>30-50</m:t>
-            </m:r>
-          </m:sub>
-        </m:sSub>
-        <m:r>
-          <w:rPr>
-            <w:rFonts w:ascii="Cambria Math" w:eastAsiaTheme="minorEastAsia" w:hAnsi="Cambria Math" w:cs="Times New Roman"/>
-            <w:sz w:val="24"/>
-            <w:szCs w:val="24"/>
-          </w:rPr>
-          <m:t>+</m:t>
-        </m:r>
-        <m:sSub>
-          <m:sSubPr>
-            <m:ctrlPr>
-              <w:rPr>
-                <w:rFonts w:ascii="Cambria Math" w:eastAsiaTheme="minorEastAsia" w:hAnsi="Cambria Math" w:cs="Times New Roman"/>
-                <w:i/>
-                <w:sz w:val="24"/>
-                <w:szCs w:val="24"/>
-              </w:rPr>
-            </m:ctrlPr>
-          </m:sSubPr>
-          <m:e>
-            <m:acc>
-              <m:accPr>
-                <m:chr m:val="̅"/>
-                <m:ctrlPr>
-                  <w:rPr>
-                    <w:rFonts w:ascii="Cambria Math" w:eastAsiaTheme="minorEastAsia" w:hAnsi="Cambria Math" w:cs="Times New Roman"/>
-                    <w:i/>
-                    <w:sz w:val="24"/>
-                    <w:szCs w:val="24"/>
-                  </w:rPr>
-                </m:ctrlPr>
-              </m:accPr>
-              <m:e>
-                <m:r>
-                  <w:rPr>
-                    <w:rFonts w:ascii="Cambria Math" w:eastAsiaTheme="minorEastAsia" w:hAnsi="Cambria Math" w:cs="Times New Roman"/>
-                    <w:sz w:val="24"/>
-                    <w:szCs w:val="24"/>
-                  </w:rPr>
-                  <m:t>x</m:t>
-                </m:r>
-              </m:e>
-            </m:acc>
-          </m:e>
-          <m:sub>
-            <m:r>
-              <w:rPr>
-                <w:rFonts w:ascii="Cambria Math" w:eastAsiaTheme="minorEastAsia" w:hAnsi="Cambria Math" w:cs="Times New Roman"/>
-                <w:sz w:val="24"/>
-                <w:szCs w:val="24"/>
-              </w:rPr>
-              <m:t>50-75</m:t>
-            </m:r>
-          </m:sub>
-        </m:sSub>
-        <m:sSub>
-          <m:sSubPr>
-            <m:ctrlPr>
-              <w:rPr>
-                <w:rFonts w:ascii="Cambria Math" w:eastAsiaTheme="minorEastAsia" w:hAnsi="Cambria Math" w:cs="Times New Roman"/>
-                <w:i/>
-                <w:sz w:val="24"/>
-                <w:szCs w:val="24"/>
-              </w:rPr>
-            </m:ctrlPr>
-          </m:sSubPr>
-          <m:e>
-            <m:r>
-              <w:rPr>
-                <w:rFonts w:ascii="Cambria Math" w:eastAsiaTheme="minorEastAsia" w:hAnsi="Cambria Math" w:cs="Times New Roman"/>
-                <w:sz w:val="24"/>
-                <w:szCs w:val="24"/>
-              </w:rPr>
-              <m:t>w</m:t>
-            </m:r>
-          </m:e>
-          <m:sub>
-            <m:r>
-              <w:rPr>
-                <w:rFonts w:ascii="Cambria Math" w:eastAsiaTheme="minorEastAsia" w:hAnsi="Cambria Math" w:cs="Times New Roman"/>
-                <w:sz w:val="24"/>
-                <w:szCs w:val="24"/>
-              </w:rPr>
-              <m:t>50-75</m:t>
+              <m:t>season</m:t>
             </m:r>
           </m:sub>
         </m:sSub>
@@ -2245,1263 +3030,43 @@
           <w:sz w:val="24"/>
           <w:szCs w:val="24"/>
         </w:rPr>
-        <w:tab/>
-      </w:r>
-      <w:r>
-        <w:rPr>
-          <w:rFonts w:ascii="Times New Roman" w:eastAsiaTheme="minorEastAsia" w:hAnsi="Times New Roman" w:cs="Times New Roman"/>
-          <w:sz w:val="24"/>
-          <w:szCs w:val="24"/>
-        </w:rPr>
-        <w:tab/>
-      </w:r>
-      <w:r>
-        <w:rPr>
-          <w:rFonts w:ascii="Times New Roman" w:eastAsiaTheme="minorEastAsia" w:hAnsi="Times New Roman" w:cs="Times New Roman"/>
-          <w:sz w:val="24"/>
-          <w:szCs w:val="24"/>
-        </w:rPr>
-        <w:tab/>
-      </w:r>
-      <w:r>
-        <w:rPr>
-          <w:rFonts w:ascii="Times New Roman" w:eastAsiaTheme="minorEastAsia" w:hAnsi="Times New Roman" w:cs="Times New Roman"/>
-          <w:sz w:val="24"/>
-          <w:szCs w:val="24"/>
-        </w:rPr>
-        <w:tab/>
-        <w:t>(E4)</w:t>
+        <w:t xml:space="preserve"> is the standard deviation of each season.</w:t>
+      </w:r>
+      <w:r>
+        <w:rPr>
+          <w:rFonts w:ascii="Times New Roman" w:eastAsiaTheme="minorEastAsia" w:hAnsi="Times New Roman" w:cs="Times New Roman"/>
+          <w:sz w:val="24"/>
+          <w:szCs w:val="24"/>
+        </w:rPr>
+        <w:t xml:space="preserve"> </w:t>
+      </w:r>
+      <w:r>
+        <w:rPr>
+          <w:rFonts w:ascii="Times New Roman" w:eastAsiaTheme="minorEastAsia" w:hAnsi="Times New Roman" w:cs="Times New Roman"/>
+          <w:color w:val="FF0000"/>
+          <w:sz w:val="24"/>
+          <w:szCs w:val="24"/>
+        </w:rPr>
+        <w:t>(How to talk about sites with only 1 measurement in a season?)</w:t>
       </w:r>
     </w:p>
     <w:p>
       <w:pPr>
         <w:spacing w:line="480" w:lineRule="auto"/>
-        <w:rPr>
-          <w:rFonts w:ascii="Times New Roman" w:eastAsiaTheme="minorEastAsia" w:hAnsi="Times New Roman" w:cs="Times New Roman"/>
-          <w:sz w:val="24"/>
-          <w:szCs w:val="24"/>
-        </w:rPr>
-      </w:pPr>
-      <w:r>
-        <w:rPr>
-          <w:rFonts w:ascii="Times New Roman" w:eastAsiaTheme="minorEastAsia" w:hAnsi="Times New Roman" w:cs="Times New Roman"/>
-          <w:sz w:val="24"/>
-          <w:szCs w:val="24"/>
-        </w:rPr>
-        <w:t>and</w:t>
-      </w:r>
-      <w:r>
-        <w:rPr>
-          <w:rFonts w:ascii="Times New Roman" w:eastAsiaTheme="minorEastAsia" w:hAnsi="Times New Roman" w:cs="Times New Roman"/>
-          <w:sz w:val="24"/>
-          <w:szCs w:val="24"/>
-        </w:rPr>
-        <w:t xml:space="preserve"> the weights </w:t>
-      </w:r>
-      <w:r>
-        <w:rPr>
-          <w:rFonts w:ascii="Times New Roman" w:eastAsiaTheme="minorEastAsia" w:hAnsi="Times New Roman" w:cs="Times New Roman"/>
-          <w:sz w:val="24"/>
-          <w:szCs w:val="24"/>
-        </w:rPr>
-        <w:t xml:space="preserve">are </w:t>
-      </w:r>
-      <w:r>
-        <w:rPr>
-          <w:rFonts w:ascii="Times New Roman" w:eastAsiaTheme="minorEastAsia" w:hAnsi="Times New Roman" w:cs="Times New Roman"/>
-          <w:sz w:val="24"/>
-          <w:szCs w:val="24"/>
-        </w:rPr>
-        <w:t xml:space="preserve">determined using the sine </w:t>
-      </w:r>
-      <w:r>
-        <w:rPr>
-          <w:rFonts w:ascii="Times New Roman" w:eastAsiaTheme="minorEastAsia" w:hAnsi="Times New Roman" w:cs="Times New Roman"/>
-          <w:sz w:val="24"/>
-          <w:szCs w:val="24"/>
-        </w:rPr>
-        <w:t xml:space="preserve">value </w:t>
-      </w:r>
-      <w:r>
-        <w:rPr>
-          <w:rFonts w:ascii="Times New Roman" w:eastAsiaTheme="minorEastAsia" w:hAnsi="Times New Roman" w:cs="Times New Roman"/>
-          <w:sz w:val="24"/>
-          <w:szCs w:val="24"/>
-        </w:rPr>
-        <w:t>of the latitudes</w:t>
-      </w:r>
-    </w:p>
-    <w:p>
-      <w:pPr>
-        <w:spacing w:line="480" w:lineRule="auto"/>
-        <w:jc w:val="right"/>
-        <w:rPr>
-          <w:rFonts w:ascii="Times New Roman" w:eastAsiaTheme="minorEastAsia" w:hAnsi="Times New Roman" w:cs="Times New Roman"/>
-          <w:sz w:val="24"/>
-          <w:szCs w:val="24"/>
-        </w:rPr>
-      </w:pPr>
-      <m:oMath>
-        <m:sSub>
-          <m:sSubPr>
-            <m:ctrlPr>
-              <w:rPr>
-                <w:rFonts w:ascii="Cambria Math" w:eastAsiaTheme="minorEastAsia" w:hAnsi="Cambria Math" w:cs="Times New Roman"/>
-                <w:i/>
-                <w:sz w:val="24"/>
-                <w:szCs w:val="24"/>
-              </w:rPr>
-            </m:ctrlPr>
-          </m:sSubPr>
-          <m:e>
-            <m:r>
-              <w:rPr>
-                <w:rFonts w:ascii="Cambria Math" w:eastAsiaTheme="minorEastAsia" w:hAnsi="Cambria Math" w:cs="Times New Roman"/>
-                <w:sz w:val="24"/>
-                <w:szCs w:val="24"/>
-              </w:rPr>
-              <m:t>w</m:t>
-            </m:r>
-          </m:e>
-          <m:sub>
-            <m:r>
-              <w:rPr>
-                <w:rFonts w:ascii="Cambria Math" w:eastAsiaTheme="minorEastAsia" w:hAnsi="Cambria Math" w:cs="Times New Roman"/>
-                <w:sz w:val="24"/>
-                <w:szCs w:val="24"/>
-              </w:rPr>
-              <m:t>Nor</m:t>
-            </m:r>
-          </m:sub>
-        </m:sSub>
-        <m:r>
-          <w:rPr>
-            <w:rFonts w:ascii="Cambria Math" w:eastAsiaTheme="minorEastAsia" w:hAnsi="Cambria Math" w:cs="Times New Roman"/>
-            <w:sz w:val="24"/>
-            <w:szCs w:val="24"/>
-          </w:rPr>
-          <m:t>=</m:t>
-        </m:r>
-        <m:d>
-          <m:dPr>
-            <m:begChr m:val="|"/>
-            <m:endChr m:val="|"/>
-            <m:ctrlPr>
-              <w:rPr>
-                <w:rFonts w:ascii="Cambria Math" w:eastAsiaTheme="minorEastAsia" w:hAnsi="Cambria Math" w:cs="Times New Roman"/>
-                <w:i/>
-                <w:sz w:val="24"/>
-                <w:szCs w:val="24"/>
-              </w:rPr>
-            </m:ctrlPr>
-          </m:dPr>
-          <m:e>
-            <m:f>
-              <m:fPr>
-                <m:ctrlPr>
-                  <w:rPr>
-                    <w:rFonts w:ascii="Cambria Math" w:eastAsiaTheme="minorEastAsia" w:hAnsi="Cambria Math" w:cs="Times New Roman"/>
-                    <w:i/>
-                    <w:sz w:val="24"/>
-                    <w:szCs w:val="24"/>
-                  </w:rPr>
-                </m:ctrlPr>
-              </m:fPr>
-              <m:num>
-                <m:func>
-                  <m:funcPr>
-                    <m:ctrlPr>
-                      <w:rPr>
-                        <w:rFonts w:ascii="Cambria Math" w:eastAsiaTheme="minorEastAsia" w:hAnsi="Cambria Math" w:cs="Times New Roman"/>
-                        <w:sz w:val="24"/>
-                        <w:szCs w:val="24"/>
-                      </w:rPr>
-                    </m:ctrlPr>
-                  </m:funcPr>
-                  <m:fName>
-                    <m:r>
-                      <m:rPr>
-                        <m:sty m:val="p"/>
-                      </m:rPr>
-                      <w:rPr>
-                        <w:rFonts w:ascii="Cambria Math" w:eastAsiaTheme="minorEastAsia" w:hAnsi="Cambria Math" w:cs="Times New Roman"/>
-                        <w:sz w:val="24"/>
-                        <w:szCs w:val="24"/>
-                      </w:rPr>
-                      <m:t>sin</m:t>
-                    </m:r>
-                    <m:ctrlPr>
-                      <w:rPr>
-                        <w:rFonts w:ascii="Cambria Math" w:eastAsiaTheme="minorEastAsia" w:hAnsi="Cambria Math" w:cs="Times New Roman"/>
-                        <w:i/>
-                        <w:sz w:val="24"/>
-                        <w:szCs w:val="24"/>
-                      </w:rPr>
-                    </m:ctrlPr>
-                  </m:fName>
-                  <m:e>
-                    <m:d>
-                      <m:dPr>
-                        <m:ctrlPr>
-                          <w:rPr>
-                            <w:rFonts w:ascii="Cambria Math" w:eastAsiaTheme="minorEastAsia" w:hAnsi="Cambria Math" w:cs="Times New Roman"/>
-                            <w:i/>
-                            <w:sz w:val="24"/>
-                            <w:szCs w:val="24"/>
-                          </w:rPr>
-                        </m:ctrlPr>
-                      </m:dPr>
-                      <m:e>
-                        <m:r>
-                          <w:rPr>
-                            <w:rFonts w:ascii="Cambria Math" w:eastAsiaTheme="minorEastAsia" w:hAnsi="Cambria Math" w:cs="Times New Roman"/>
-                            <w:sz w:val="24"/>
-                            <w:szCs w:val="24"/>
-                          </w:rPr>
-                          <m:t>higher</m:t>
-                        </m:r>
-                        <m:r>
-                          <m:rPr>
-                            <m:lit/>
-                          </m:rPr>
-                          <w:rPr>
-                            <w:rFonts w:ascii="Cambria Math" w:eastAsiaTheme="minorEastAsia" w:hAnsi="Cambria Math" w:cs="Times New Roman"/>
-                            <w:sz w:val="24"/>
-                            <w:szCs w:val="24"/>
-                          </w:rPr>
-                          <m:t>_</m:t>
-                        </m:r>
-                        <m:r>
-                          <w:rPr>
-                            <w:rFonts w:ascii="Cambria Math" w:eastAsiaTheme="minorEastAsia" w:hAnsi="Cambria Math" w:cs="Times New Roman"/>
-                            <w:sz w:val="24"/>
-                            <w:szCs w:val="24"/>
-                          </w:rPr>
-                          <m:t>lat</m:t>
-                        </m:r>
-                      </m:e>
-                    </m:d>
-                  </m:e>
-                </m:func>
-                <m:r>
-                  <w:rPr>
-                    <w:rFonts w:ascii="Cambria Math" w:eastAsiaTheme="minorEastAsia" w:hAnsi="Cambria Math" w:cs="Times New Roman"/>
-                    <w:sz w:val="24"/>
-                    <w:szCs w:val="24"/>
-                  </w:rPr>
-                  <m:t>-</m:t>
-                </m:r>
-                <m:func>
-                  <m:funcPr>
-                    <m:ctrlPr>
-                      <w:rPr>
-                        <w:rFonts w:ascii="Cambria Math" w:eastAsiaTheme="minorEastAsia" w:hAnsi="Cambria Math" w:cs="Times New Roman"/>
-                        <w:sz w:val="24"/>
-                        <w:szCs w:val="24"/>
-                      </w:rPr>
-                    </m:ctrlPr>
-                  </m:funcPr>
-                  <m:fName>
-                    <m:r>
-                      <m:rPr>
-                        <m:sty m:val="p"/>
-                      </m:rPr>
-                      <w:rPr>
-                        <w:rFonts w:ascii="Cambria Math" w:eastAsiaTheme="minorEastAsia" w:hAnsi="Cambria Math" w:cs="Times New Roman"/>
-                        <w:sz w:val="24"/>
-                        <w:szCs w:val="24"/>
-                      </w:rPr>
-                      <m:t>sin</m:t>
-                    </m:r>
-                    <m:ctrlPr>
-                      <w:rPr>
-                        <w:rFonts w:ascii="Cambria Math" w:eastAsiaTheme="minorEastAsia" w:hAnsi="Cambria Math" w:cs="Times New Roman"/>
-                        <w:i/>
-                        <w:sz w:val="24"/>
-                        <w:szCs w:val="24"/>
-                      </w:rPr>
-                    </m:ctrlPr>
-                  </m:fName>
-                  <m:e>
-                    <m:d>
-                      <m:dPr>
-                        <m:ctrlPr>
-                          <w:rPr>
-                            <w:rFonts w:ascii="Cambria Math" w:eastAsiaTheme="minorEastAsia" w:hAnsi="Cambria Math" w:cs="Times New Roman"/>
-                            <w:i/>
-                            <w:sz w:val="24"/>
-                            <w:szCs w:val="24"/>
-                          </w:rPr>
-                        </m:ctrlPr>
-                      </m:dPr>
-                      <m:e>
-                        <m:r>
-                          <w:rPr>
-                            <w:rFonts w:ascii="Cambria Math" w:eastAsiaTheme="minorEastAsia" w:hAnsi="Cambria Math" w:cs="Times New Roman"/>
-                            <w:sz w:val="24"/>
-                            <w:szCs w:val="24"/>
-                          </w:rPr>
-                          <m:t>lower</m:t>
-                        </m:r>
-                        <m:r>
-                          <m:rPr>
-                            <m:lit/>
-                          </m:rPr>
-                          <w:rPr>
-                            <w:rFonts w:ascii="Cambria Math" w:eastAsiaTheme="minorEastAsia" w:hAnsi="Cambria Math" w:cs="Times New Roman"/>
-                            <w:sz w:val="24"/>
-                            <w:szCs w:val="24"/>
-                          </w:rPr>
-                          <m:t>_</m:t>
-                        </m:r>
-                        <m:r>
-                          <w:rPr>
-                            <w:rFonts w:ascii="Cambria Math" w:eastAsiaTheme="minorEastAsia" w:hAnsi="Cambria Math" w:cs="Times New Roman"/>
-                            <w:sz w:val="24"/>
-                            <w:szCs w:val="24"/>
-                          </w:rPr>
-                          <m:t>lat</m:t>
-                        </m:r>
-                      </m:e>
-                    </m:d>
-                  </m:e>
-                </m:func>
-              </m:num>
-              <m:den>
-                <m:func>
-                  <m:funcPr>
-                    <m:ctrlPr>
-                      <w:rPr>
-                        <w:rFonts w:ascii="Cambria Math" w:eastAsiaTheme="minorEastAsia" w:hAnsi="Cambria Math" w:cs="Times New Roman"/>
-                        <w:sz w:val="24"/>
-                        <w:szCs w:val="24"/>
-                      </w:rPr>
-                    </m:ctrlPr>
-                  </m:funcPr>
-                  <m:fName>
-                    <m:r>
-                      <m:rPr>
-                        <m:sty m:val="p"/>
-                      </m:rPr>
-                      <w:rPr>
-                        <w:rFonts w:ascii="Cambria Math" w:eastAsiaTheme="minorEastAsia" w:hAnsi="Cambria Math" w:cs="Times New Roman"/>
-                        <w:sz w:val="24"/>
-                        <w:szCs w:val="24"/>
-                      </w:rPr>
-                      <m:t>sin</m:t>
-                    </m:r>
-                    <m:ctrlPr>
-                      <w:rPr>
-                        <w:rFonts w:ascii="Cambria Math" w:eastAsiaTheme="minorEastAsia" w:hAnsi="Cambria Math" w:cs="Times New Roman"/>
-                        <w:i/>
-                        <w:sz w:val="24"/>
-                        <w:szCs w:val="24"/>
-                      </w:rPr>
-                    </m:ctrlPr>
-                  </m:fName>
-                  <m:e>
-                    <m:d>
-                      <m:dPr>
-                        <m:ctrlPr>
-                          <w:rPr>
-                            <w:rFonts w:ascii="Cambria Math" w:eastAsiaTheme="minorEastAsia" w:hAnsi="Cambria Math" w:cs="Times New Roman"/>
-                            <w:i/>
-                            <w:sz w:val="24"/>
-                            <w:szCs w:val="24"/>
-                          </w:rPr>
-                        </m:ctrlPr>
-                      </m:dPr>
-                      <m:e>
-                        <m:r>
-                          <w:rPr>
-                            <w:rFonts w:ascii="Cambria Math" w:eastAsiaTheme="minorEastAsia" w:hAnsi="Cambria Math" w:cs="Times New Roman"/>
-                            <w:sz w:val="24"/>
-                            <w:szCs w:val="24"/>
-                          </w:rPr>
-                          <m:t>highest</m:t>
-                        </m:r>
-                        <m:r>
-                          <m:rPr>
-                            <m:lit/>
-                          </m:rPr>
-                          <w:rPr>
-                            <w:rFonts w:ascii="Cambria Math" w:eastAsiaTheme="minorEastAsia" w:hAnsi="Cambria Math" w:cs="Times New Roman"/>
-                            <w:sz w:val="24"/>
-                            <w:szCs w:val="24"/>
-                          </w:rPr>
-                          <m:t>_</m:t>
-                        </m:r>
-                        <m:r>
-                          <w:rPr>
-                            <w:rFonts w:ascii="Cambria Math" w:eastAsiaTheme="minorEastAsia" w:hAnsi="Cambria Math" w:cs="Times New Roman"/>
-                            <w:sz w:val="24"/>
-                            <w:szCs w:val="24"/>
-                          </w:rPr>
-                          <m:t>nor</m:t>
-                        </m:r>
-                        <m:r>
-                          <m:rPr>
-                            <m:lit/>
-                          </m:rPr>
-                          <w:rPr>
-                            <w:rFonts w:ascii="Cambria Math" w:eastAsiaTheme="minorEastAsia" w:hAnsi="Cambria Math" w:cs="Times New Roman"/>
-                            <w:sz w:val="24"/>
-                            <w:szCs w:val="24"/>
-                          </w:rPr>
-                          <m:t>_</m:t>
-                        </m:r>
-                        <m:r>
-                          <w:rPr>
-                            <w:rFonts w:ascii="Cambria Math" w:eastAsiaTheme="minorEastAsia" w:hAnsi="Cambria Math" w:cs="Times New Roman"/>
-                            <w:sz w:val="24"/>
-                            <w:szCs w:val="24"/>
-                          </w:rPr>
-                          <m:t>lat</m:t>
-                        </m:r>
-                      </m:e>
-                    </m:d>
-                  </m:e>
-                </m:func>
-              </m:den>
-            </m:f>
-          </m:e>
-        </m:d>
-      </m:oMath>
-      <w:r>
-        <w:rPr>
-          <w:rFonts w:ascii="Times New Roman" w:eastAsiaTheme="minorEastAsia" w:hAnsi="Times New Roman" w:cs="Times New Roman"/>
-          <w:sz w:val="24"/>
-          <w:szCs w:val="24"/>
-        </w:rPr>
-        <w:tab/>
-      </w:r>
-      <w:r>
-        <w:rPr>
-          <w:rFonts w:ascii="Times New Roman" w:eastAsiaTheme="minorEastAsia" w:hAnsi="Times New Roman" w:cs="Times New Roman"/>
-          <w:sz w:val="24"/>
-          <w:szCs w:val="24"/>
-        </w:rPr>
-        <w:tab/>
-      </w:r>
-      <w:r>
-        <w:rPr>
-          <w:rFonts w:ascii="Times New Roman" w:eastAsiaTheme="minorEastAsia" w:hAnsi="Times New Roman" w:cs="Times New Roman"/>
-          <w:sz w:val="24"/>
-          <w:szCs w:val="24"/>
-        </w:rPr>
-        <w:tab/>
-      </w:r>
-      <w:r>
-        <w:rPr>
-          <w:rFonts w:ascii="Times New Roman" w:eastAsiaTheme="minorEastAsia" w:hAnsi="Times New Roman" w:cs="Times New Roman"/>
-          <w:sz w:val="24"/>
-          <w:szCs w:val="24"/>
-        </w:rPr>
-        <w:tab/>
-      </w:r>
-      <w:r>
-        <w:rPr>
-          <w:rFonts w:ascii="Times New Roman" w:eastAsiaTheme="minorEastAsia" w:hAnsi="Times New Roman" w:cs="Times New Roman"/>
-          <w:sz w:val="24"/>
-          <w:szCs w:val="24"/>
-        </w:rPr>
-        <w:tab/>
-      </w:r>
-      <w:r>
-        <w:rPr>
-          <w:rFonts w:ascii="Times New Roman" w:eastAsiaTheme="minorEastAsia" w:hAnsi="Times New Roman" w:cs="Times New Roman"/>
-          <w:sz w:val="24"/>
-          <w:szCs w:val="24"/>
-        </w:rPr>
-        <w:tab/>
-      </w:r>
-      <w:r>
-        <w:rPr>
-          <w:rFonts w:ascii="Times New Roman" w:eastAsiaTheme="minorEastAsia" w:hAnsi="Times New Roman" w:cs="Times New Roman"/>
-          <w:sz w:val="24"/>
-          <w:szCs w:val="24"/>
-        </w:rPr>
-        <w:tab/>
-        <w:t>(E5)</w:t>
-      </w:r>
-    </w:p>
-    <w:p>
-      <w:pPr>
-        <w:spacing w:line="480" w:lineRule="auto"/>
-        <w:rPr>
-          <w:rFonts w:ascii="Times New Roman" w:eastAsiaTheme="minorEastAsia" w:hAnsi="Times New Roman" w:cs="Times New Roman"/>
-          <w:sz w:val="24"/>
-          <w:szCs w:val="24"/>
-        </w:rPr>
-      </w:pPr>
-      <w:r>
-        <w:rPr>
-          <w:rFonts w:ascii="Times New Roman" w:eastAsiaTheme="minorEastAsia" w:hAnsi="Times New Roman" w:cs="Times New Roman"/>
-          <w:sz w:val="24"/>
-          <w:szCs w:val="24"/>
-        </w:rPr>
-        <w:t>F</w:t>
-      </w:r>
-      <w:r>
-        <w:rPr>
-          <w:rFonts w:ascii="Times New Roman" w:eastAsiaTheme="minorEastAsia" w:hAnsi="Times New Roman" w:cs="Times New Roman"/>
-          <w:sz w:val="24"/>
-          <w:szCs w:val="24"/>
-        </w:rPr>
-        <w:t>or the southern hemisphere</w:t>
-      </w:r>
-      <w:r>
-        <w:rPr>
-          <w:rFonts w:ascii="Times New Roman" w:eastAsiaTheme="minorEastAsia" w:hAnsi="Times New Roman" w:cs="Times New Roman"/>
-          <w:sz w:val="24"/>
-          <w:szCs w:val="24"/>
-        </w:rPr>
-        <w:t xml:space="preserve">, the </w:t>
-      </w:r>
-      <w:r>
-        <w:rPr>
-          <w:rFonts w:ascii="Times New Roman" w:eastAsiaTheme="minorEastAsia" w:hAnsi="Times New Roman" w:cs="Times New Roman"/>
-          <w:sz w:val="24"/>
-          <w:szCs w:val="24"/>
-        </w:rPr>
-        <w:t>mean is calculated as</w:t>
-      </w:r>
-    </w:p>
-    <w:p>
-      <w:pPr>
-        <w:spacing w:line="480" w:lineRule="auto"/>
-        <w:jc w:val="right"/>
-        <w:rPr>
-          <w:rFonts w:ascii="Times New Roman" w:eastAsiaTheme="minorEastAsia" w:hAnsi="Times New Roman" w:cs="Times New Roman"/>
-          <w:sz w:val="24"/>
-          <w:szCs w:val="24"/>
-        </w:rPr>
-      </w:pPr>
-      <m:oMath>
-        <m:sSub>
-          <m:sSubPr>
-            <m:ctrlPr>
-              <w:rPr>
-                <w:rFonts w:ascii="Cambria Math" w:eastAsiaTheme="minorEastAsia" w:hAnsi="Cambria Math" w:cs="Times New Roman"/>
-                <w:i/>
-                <w:sz w:val="24"/>
-                <w:szCs w:val="24"/>
-              </w:rPr>
-            </m:ctrlPr>
-          </m:sSubPr>
-          <m:e>
-            <m:acc>
-              <m:accPr>
-                <m:chr m:val="̅"/>
-                <m:ctrlPr>
-                  <w:rPr>
-                    <w:rFonts w:ascii="Cambria Math" w:eastAsiaTheme="minorEastAsia" w:hAnsi="Cambria Math" w:cs="Times New Roman"/>
-                    <w:i/>
-                    <w:sz w:val="24"/>
-                    <w:szCs w:val="24"/>
-                  </w:rPr>
-                </m:ctrlPr>
-              </m:accPr>
-              <m:e>
-                <m:r>
-                  <w:rPr>
-                    <w:rFonts w:ascii="Cambria Math" w:eastAsiaTheme="minorEastAsia" w:hAnsi="Cambria Math" w:cs="Times New Roman"/>
-                    <w:sz w:val="24"/>
-                    <w:szCs w:val="24"/>
-                  </w:rPr>
-                  <m:t>x</m:t>
-                </m:r>
-              </m:e>
-            </m:acc>
-          </m:e>
-          <m:sub>
-            <m:r>
-              <w:rPr>
-                <w:rFonts w:ascii="Cambria Math" w:eastAsiaTheme="minorEastAsia" w:hAnsi="Cambria Math" w:cs="Times New Roman"/>
-                <w:sz w:val="24"/>
-                <w:szCs w:val="24"/>
-              </w:rPr>
-              <m:t>SouHem</m:t>
-            </m:r>
-          </m:sub>
-        </m:sSub>
-        <m:r>
-          <w:rPr>
-            <w:rFonts w:ascii="Cambria Math" w:eastAsiaTheme="minorEastAsia" w:hAnsi="Cambria Math" w:cs="Times New Roman"/>
-            <w:sz w:val="24"/>
-            <w:szCs w:val="24"/>
-          </w:rPr>
-          <m:t>=</m:t>
-        </m:r>
-        <m:sSub>
-          <m:sSubPr>
-            <m:ctrlPr>
-              <w:rPr>
-                <w:rFonts w:ascii="Cambria Math" w:eastAsiaTheme="minorEastAsia" w:hAnsi="Cambria Math" w:cs="Times New Roman"/>
-                <w:i/>
-                <w:sz w:val="24"/>
-                <w:szCs w:val="24"/>
-              </w:rPr>
-            </m:ctrlPr>
-          </m:sSubPr>
-          <m:e>
-            <m:acc>
-              <m:accPr>
-                <m:chr m:val="̅"/>
-                <m:ctrlPr>
-                  <w:rPr>
-                    <w:rFonts w:ascii="Cambria Math" w:eastAsiaTheme="minorEastAsia" w:hAnsi="Cambria Math" w:cs="Times New Roman"/>
-                    <w:i/>
-                    <w:sz w:val="24"/>
-                    <w:szCs w:val="24"/>
-                  </w:rPr>
-                </m:ctrlPr>
-              </m:accPr>
-              <m:e>
-                <m:r>
-                  <w:rPr>
-                    <w:rFonts w:ascii="Cambria Math" w:eastAsiaTheme="minorEastAsia" w:hAnsi="Cambria Math" w:cs="Times New Roman"/>
-                    <w:sz w:val="24"/>
-                    <w:szCs w:val="24"/>
-                  </w:rPr>
-                  <m:t>x</m:t>
-                </m:r>
-              </m:e>
-            </m:acc>
-          </m:e>
-          <m:sub>
-            <m:r>
-              <w:rPr>
-                <w:rFonts w:ascii="Cambria Math" w:eastAsiaTheme="minorEastAsia" w:hAnsi="Cambria Math" w:cs="Times New Roman"/>
-                <w:sz w:val="24"/>
-                <w:szCs w:val="24"/>
-              </w:rPr>
-              <m:t>0-30</m:t>
-            </m:r>
-          </m:sub>
-        </m:sSub>
-        <m:sSub>
-          <m:sSubPr>
-            <m:ctrlPr>
-              <w:rPr>
-                <w:rFonts w:ascii="Cambria Math" w:eastAsiaTheme="minorEastAsia" w:hAnsi="Cambria Math" w:cs="Times New Roman"/>
-                <w:i/>
-                <w:sz w:val="24"/>
-                <w:szCs w:val="24"/>
-              </w:rPr>
-            </m:ctrlPr>
-          </m:sSubPr>
-          <m:e>
-            <m:r>
-              <w:rPr>
-                <w:rFonts w:ascii="Cambria Math" w:eastAsiaTheme="minorEastAsia" w:hAnsi="Cambria Math" w:cs="Times New Roman"/>
-                <w:sz w:val="24"/>
-                <w:szCs w:val="24"/>
-              </w:rPr>
-              <m:t>w</m:t>
-            </m:r>
-          </m:e>
-          <m:sub>
-            <m:r>
-              <w:rPr>
-                <w:rFonts w:ascii="Cambria Math" w:eastAsiaTheme="minorEastAsia" w:hAnsi="Cambria Math" w:cs="Times New Roman"/>
-                <w:sz w:val="24"/>
-                <w:szCs w:val="24"/>
-              </w:rPr>
-              <m:t>0-30</m:t>
-            </m:r>
-          </m:sub>
-        </m:sSub>
-        <m:r>
-          <w:rPr>
-            <w:rFonts w:ascii="Cambria Math" w:eastAsiaTheme="minorEastAsia" w:hAnsi="Cambria Math" w:cs="Times New Roman"/>
-            <w:sz w:val="24"/>
-            <w:szCs w:val="24"/>
-          </w:rPr>
-          <m:t>+</m:t>
-        </m:r>
-        <m:sSub>
-          <m:sSubPr>
-            <m:ctrlPr>
-              <w:rPr>
-                <w:rFonts w:ascii="Cambria Math" w:eastAsiaTheme="minorEastAsia" w:hAnsi="Cambria Math" w:cs="Times New Roman"/>
-                <w:i/>
-                <w:sz w:val="24"/>
-                <w:szCs w:val="24"/>
-              </w:rPr>
-            </m:ctrlPr>
-          </m:sSubPr>
-          <m:e>
-            <m:acc>
-              <m:accPr>
-                <m:chr m:val="̅"/>
-                <m:ctrlPr>
-                  <w:rPr>
-                    <w:rFonts w:ascii="Cambria Math" w:eastAsiaTheme="minorEastAsia" w:hAnsi="Cambria Math" w:cs="Times New Roman"/>
-                    <w:i/>
-                    <w:sz w:val="24"/>
-                    <w:szCs w:val="24"/>
-                  </w:rPr>
-                </m:ctrlPr>
-              </m:accPr>
-              <m:e>
-                <m:r>
-                  <w:rPr>
-                    <w:rFonts w:ascii="Cambria Math" w:eastAsiaTheme="minorEastAsia" w:hAnsi="Cambria Math" w:cs="Times New Roman"/>
-                    <w:sz w:val="24"/>
-                    <w:szCs w:val="24"/>
-                  </w:rPr>
-                  <m:t>x</m:t>
-                </m:r>
-              </m:e>
-            </m:acc>
-          </m:e>
-          <m:sub>
-            <m:r>
-              <w:rPr>
-                <w:rFonts w:ascii="Cambria Math" w:eastAsiaTheme="minorEastAsia" w:hAnsi="Cambria Math" w:cs="Times New Roman"/>
-                <w:sz w:val="24"/>
-                <w:szCs w:val="24"/>
-              </w:rPr>
-              <m:t>30-50</m:t>
-            </m:r>
-          </m:sub>
-        </m:sSub>
-        <m:sSub>
-          <m:sSubPr>
-            <m:ctrlPr>
-              <w:rPr>
-                <w:rFonts w:ascii="Cambria Math" w:eastAsiaTheme="minorEastAsia" w:hAnsi="Cambria Math" w:cs="Times New Roman"/>
-                <w:i/>
-                <w:sz w:val="24"/>
-                <w:szCs w:val="24"/>
-              </w:rPr>
-            </m:ctrlPr>
-          </m:sSubPr>
-          <m:e>
-            <m:r>
-              <w:rPr>
-                <w:rFonts w:ascii="Cambria Math" w:eastAsiaTheme="minorEastAsia" w:hAnsi="Cambria Math" w:cs="Times New Roman"/>
-                <w:sz w:val="24"/>
-                <w:szCs w:val="24"/>
-              </w:rPr>
-              <m:t>w</m:t>
-            </m:r>
-          </m:e>
-          <m:sub>
-            <m:r>
-              <w:rPr>
-                <w:rFonts w:ascii="Cambria Math" w:eastAsiaTheme="minorEastAsia" w:hAnsi="Cambria Math" w:cs="Times New Roman"/>
-                <w:sz w:val="24"/>
-                <w:szCs w:val="24"/>
-              </w:rPr>
-              <m:t>30-50</m:t>
-            </m:r>
-          </m:sub>
-        </m:sSub>
-      </m:oMath>
-      <w:r>
-        <w:rPr>
-          <w:rFonts w:ascii="Times New Roman" w:eastAsiaTheme="minorEastAsia" w:hAnsi="Times New Roman" w:cs="Times New Roman"/>
-          <w:sz w:val="24"/>
-          <w:szCs w:val="24"/>
-        </w:rPr>
-        <w:tab/>
-      </w:r>
-      <w:r>
-        <w:rPr>
-          <w:rFonts w:ascii="Times New Roman" w:eastAsiaTheme="minorEastAsia" w:hAnsi="Times New Roman" w:cs="Times New Roman"/>
-          <w:sz w:val="24"/>
-          <w:szCs w:val="24"/>
-        </w:rPr>
-        <w:tab/>
-      </w:r>
-      <w:r>
-        <w:rPr>
-          <w:rFonts w:ascii="Times New Roman" w:eastAsiaTheme="minorEastAsia" w:hAnsi="Times New Roman" w:cs="Times New Roman"/>
-          <w:sz w:val="24"/>
-          <w:szCs w:val="24"/>
-        </w:rPr>
-        <w:tab/>
-      </w:r>
-      <w:r>
-        <w:rPr>
-          <w:rFonts w:ascii="Times New Roman" w:eastAsiaTheme="minorEastAsia" w:hAnsi="Times New Roman" w:cs="Times New Roman"/>
-          <w:sz w:val="24"/>
-          <w:szCs w:val="24"/>
-        </w:rPr>
-        <w:tab/>
-      </w:r>
-      <w:r>
-        <w:rPr>
-          <w:rFonts w:ascii="Times New Roman" w:eastAsiaTheme="minorEastAsia" w:hAnsi="Times New Roman" w:cs="Times New Roman"/>
-          <w:sz w:val="24"/>
-          <w:szCs w:val="24"/>
-        </w:rPr>
-        <w:tab/>
-      </w:r>
-      <w:r>
-        <w:rPr>
-          <w:rFonts w:ascii="Times New Roman" w:eastAsiaTheme="minorEastAsia" w:hAnsi="Times New Roman" w:cs="Times New Roman"/>
-          <w:sz w:val="24"/>
-          <w:szCs w:val="24"/>
-        </w:rPr>
-        <w:tab/>
-        <w:t>(E6)</w:t>
-      </w:r>
-    </w:p>
-    <w:p>
-      <w:pPr>
-        <w:spacing w:line="480" w:lineRule="auto"/>
-        <w:rPr>
-          <w:rFonts w:ascii="Times New Roman" w:eastAsiaTheme="minorEastAsia" w:hAnsi="Times New Roman" w:cs="Times New Roman"/>
-          <w:sz w:val="24"/>
-          <w:szCs w:val="24"/>
-        </w:rPr>
-      </w:pPr>
-      <w:r>
-        <w:rPr>
-          <w:rFonts w:ascii="Times New Roman" w:eastAsiaTheme="minorEastAsia" w:hAnsi="Times New Roman" w:cs="Times New Roman"/>
-          <w:sz w:val="24"/>
-          <w:szCs w:val="24"/>
-        </w:rPr>
-        <w:t>and for the weight</w:t>
-      </w:r>
-      <w:r>
-        <w:rPr>
-          <w:rFonts w:ascii="Times New Roman" w:eastAsiaTheme="minorEastAsia" w:hAnsi="Times New Roman" w:cs="Times New Roman"/>
-          <w:sz w:val="24"/>
-          <w:szCs w:val="24"/>
-        </w:rPr>
-        <w:t>s</w:t>
-      </w:r>
-    </w:p>
-    <w:p>
-      <w:pPr>
-        <w:spacing w:line="480" w:lineRule="auto"/>
-        <w:jc w:val="right"/>
-        <w:rPr>
-          <w:rFonts w:ascii="Times New Roman" w:eastAsiaTheme="minorEastAsia" w:hAnsi="Times New Roman" w:cs="Times New Roman"/>
-          <w:sz w:val="24"/>
-          <w:szCs w:val="24"/>
-        </w:rPr>
-      </w:pPr>
-      <m:oMath>
-        <m:sSub>
-          <m:sSubPr>
-            <m:ctrlPr>
-              <w:rPr>
-                <w:rFonts w:ascii="Cambria Math" w:eastAsiaTheme="minorEastAsia" w:hAnsi="Cambria Math" w:cs="Times New Roman"/>
-                <w:i/>
-                <w:sz w:val="24"/>
-                <w:szCs w:val="24"/>
-              </w:rPr>
-            </m:ctrlPr>
-          </m:sSubPr>
-          <m:e>
-            <m:r>
-              <w:rPr>
-                <w:rFonts w:ascii="Cambria Math" w:eastAsiaTheme="minorEastAsia" w:hAnsi="Cambria Math" w:cs="Times New Roman"/>
-                <w:sz w:val="24"/>
-                <w:szCs w:val="24"/>
-              </w:rPr>
-              <m:t>w</m:t>
-            </m:r>
-          </m:e>
-          <m:sub>
-            <m:r>
-              <w:rPr>
-                <w:rFonts w:ascii="Cambria Math" w:eastAsiaTheme="minorEastAsia" w:hAnsi="Cambria Math" w:cs="Times New Roman"/>
-                <w:sz w:val="24"/>
-                <w:szCs w:val="24"/>
-              </w:rPr>
-              <m:t>Sou</m:t>
-            </m:r>
-          </m:sub>
-        </m:sSub>
-        <m:r>
-          <w:rPr>
-            <w:rFonts w:ascii="Cambria Math" w:eastAsiaTheme="minorEastAsia" w:hAnsi="Cambria Math" w:cs="Times New Roman"/>
-            <w:sz w:val="24"/>
-            <w:szCs w:val="24"/>
-          </w:rPr>
-          <m:t>=</m:t>
-        </m:r>
-        <m:d>
-          <m:dPr>
-            <m:begChr m:val="|"/>
-            <m:endChr m:val="|"/>
-            <m:ctrlPr>
-              <w:rPr>
-                <w:rFonts w:ascii="Cambria Math" w:eastAsiaTheme="minorEastAsia" w:hAnsi="Cambria Math" w:cs="Times New Roman"/>
-                <w:i/>
-                <w:sz w:val="24"/>
-                <w:szCs w:val="24"/>
-              </w:rPr>
-            </m:ctrlPr>
-          </m:dPr>
-          <m:e>
-            <m:f>
-              <m:fPr>
-                <m:ctrlPr>
-                  <w:rPr>
-                    <w:rFonts w:ascii="Cambria Math" w:eastAsiaTheme="minorEastAsia" w:hAnsi="Cambria Math" w:cs="Times New Roman"/>
-                    <w:i/>
-                    <w:sz w:val="24"/>
-                    <w:szCs w:val="24"/>
-                  </w:rPr>
-                </m:ctrlPr>
-              </m:fPr>
-              <m:num>
-                <m:func>
-                  <m:funcPr>
-                    <m:ctrlPr>
-                      <w:rPr>
-                        <w:rFonts w:ascii="Cambria Math" w:eastAsiaTheme="minorEastAsia" w:hAnsi="Cambria Math" w:cs="Times New Roman"/>
-                        <w:sz w:val="24"/>
-                        <w:szCs w:val="24"/>
-                      </w:rPr>
-                    </m:ctrlPr>
-                  </m:funcPr>
-                  <m:fName>
-                    <m:r>
-                      <m:rPr>
-                        <m:sty m:val="p"/>
-                      </m:rPr>
-                      <w:rPr>
-                        <w:rFonts w:ascii="Cambria Math" w:eastAsiaTheme="minorEastAsia" w:hAnsi="Cambria Math" w:cs="Times New Roman"/>
-                        <w:sz w:val="24"/>
-                        <w:szCs w:val="24"/>
-                      </w:rPr>
-                      <m:t>sin</m:t>
-                    </m:r>
-                    <m:ctrlPr>
-                      <w:rPr>
-                        <w:rFonts w:ascii="Cambria Math" w:eastAsiaTheme="minorEastAsia" w:hAnsi="Cambria Math" w:cs="Times New Roman"/>
-                        <w:i/>
-                        <w:sz w:val="24"/>
-                        <w:szCs w:val="24"/>
-                      </w:rPr>
-                    </m:ctrlPr>
-                  </m:fName>
-                  <m:e>
-                    <m:d>
-                      <m:dPr>
-                        <m:ctrlPr>
-                          <w:rPr>
-                            <w:rFonts w:ascii="Cambria Math" w:eastAsiaTheme="minorEastAsia" w:hAnsi="Cambria Math" w:cs="Times New Roman"/>
-                            <w:i/>
-                            <w:sz w:val="24"/>
-                            <w:szCs w:val="24"/>
-                          </w:rPr>
-                        </m:ctrlPr>
-                      </m:dPr>
-                      <m:e>
-                        <m:r>
-                          <w:rPr>
-                            <w:rFonts w:ascii="Cambria Math" w:eastAsiaTheme="minorEastAsia" w:hAnsi="Cambria Math" w:cs="Times New Roman"/>
-                            <w:sz w:val="24"/>
-                            <w:szCs w:val="24"/>
-                          </w:rPr>
-                          <m:t>higher</m:t>
-                        </m:r>
-                        <m:r>
-                          <m:rPr>
-                            <m:lit/>
-                          </m:rPr>
-                          <w:rPr>
-                            <w:rFonts w:ascii="Cambria Math" w:eastAsiaTheme="minorEastAsia" w:hAnsi="Cambria Math" w:cs="Times New Roman"/>
-                            <w:sz w:val="24"/>
-                            <w:szCs w:val="24"/>
-                          </w:rPr>
-                          <m:t>_</m:t>
-                        </m:r>
-                        <m:r>
-                          <w:rPr>
-                            <w:rFonts w:ascii="Cambria Math" w:eastAsiaTheme="minorEastAsia" w:hAnsi="Cambria Math" w:cs="Times New Roman"/>
-                            <w:sz w:val="24"/>
-                            <w:szCs w:val="24"/>
-                          </w:rPr>
-                          <m:t>lat</m:t>
-                        </m:r>
-                      </m:e>
-                    </m:d>
-                  </m:e>
-                </m:func>
-                <m:r>
-                  <w:rPr>
-                    <w:rFonts w:ascii="Cambria Math" w:eastAsiaTheme="minorEastAsia" w:hAnsi="Cambria Math" w:cs="Times New Roman"/>
-                    <w:sz w:val="24"/>
-                    <w:szCs w:val="24"/>
-                  </w:rPr>
-                  <m:t>-</m:t>
-                </m:r>
-                <m:func>
-                  <m:funcPr>
-                    <m:ctrlPr>
-                      <w:rPr>
-                        <w:rFonts w:ascii="Cambria Math" w:eastAsiaTheme="minorEastAsia" w:hAnsi="Cambria Math" w:cs="Times New Roman"/>
-                        <w:sz w:val="24"/>
-                        <w:szCs w:val="24"/>
-                      </w:rPr>
-                    </m:ctrlPr>
-                  </m:funcPr>
-                  <m:fName>
-                    <m:r>
-                      <m:rPr>
-                        <m:sty m:val="p"/>
-                      </m:rPr>
-                      <w:rPr>
-                        <w:rFonts w:ascii="Cambria Math" w:eastAsiaTheme="minorEastAsia" w:hAnsi="Cambria Math" w:cs="Times New Roman"/>
-                        <w:sz w:val="24"/>
-                        <w:szCs w:val="24"/>
-                      </w:rPr>
-                      <m:t>sin</m:t>
-                    </m:r>
-                    <m:ctrlPr>
-                      <w:rPr>
-                        <w:rFonts w:ascii="Cambria Math" w:eastAsiaTheme="minorEastAsia" w:hAnsi="Cambria Math" w:cs="Times New Roman"/>
-                        <w:i/>
-                        <w:sz w:val="24"/>
-                        <w:szCs w:val="24"/>
-                      </w:rPr>
-                    </m:ctrlPr>
-                  </m:fName>
-                  <m:e>
-                    <m:d>
-                      <m:dPr>
-                        <m:ctrlPr>
-                          <w:rPr>
-                            <w:rFonts w:ascii="Cambria Math" w:eastAsiaTheme="minorEastAsia" w:hAnsi="Cambria Math" w:cs="Times New Roman"/>
-                            <w:i/>
-                            <w:sz w:val="24"/>
-                            <w:szCs w:val="24"/>
-                          </w:rPr>
-                        </m:ctrlPr>
-                      </m:dPr>
-                      <m:e>
-                        <m:r>
-                          <w:rPr>
-                            <w:rFonts w:ascii="Cambria Math" w:eastAsiaTheme="minorEastAsia" w:hAnsi="Cambria Math" w:cs="Times New Roman"/>
-                            <w:sz w:val="24"/>
-                            <w:szCs w:val="24"/>
-                          </w:rPr>
-                          <m:t>lower</m:t>
-                        </m:r>
-                        <m:r>
-                          <m:rPr>
-                            <m:lit/>
-                          </m:rPr>
-                          <w:rPr>
-                            <w:rFonts w:ascii="Cambria Math" w:eastAsiaTheme="minorEastAsia" w:hAnsi="Cambria Math" w:cs="Times New Roman"/>
-                            <w:sz w:val="24"/>
-                            <w:szCs w:val="24"/>
-                          </w:rPr>
-                          <m:t>_</m:t>
-                        </m:r>
-                        <m:r>
-                          <w:rPr>
-                            <w:rFonts w:ascii="Cambria Math" w:eastAsiaTheme="minorEastAsia" w:hAnsi="Cambria Math" w:cs="Times New Roman"/>
-                            <w:sz w:val="24"/>
-                            <w:szCs w:val="24"/>
-                          </w:rPr>
-                          <m:t>lat</m:t>
-                        </m:r>
-                      </m:e>
-                    </m:d>
-                  </m:e>
-                </m:func>
-              </m:num>
-              <m:den>
-                <m:func>
-                  <m:funcPr>
-                    <m:ctrlPr>
-                      <w:rPr>
-                        <w:rFonts w:ascii="Cambria Math" w:eastAsiaTheme="minorEastAsia" w:hAnsi="Cambria Math" w:cs="Times New Roman"/>
-                        <w:sz w:val="24"/>
-                        <w:szCs w:val="24"/>
-                      </w:rPr>
-                    </m:ctrlPr>
-                  </m:funcPr>
-                  <m:fName>
-                    <m:r>
-                      <m:rPr>
-                        <m:sty m:val="p"/>
-                      </m:rPr>
-                      <w:rPr>
-                        <w:rFonts w:ascii="Cambria Math" w:eastAsiaTheme="minorEastAsia" w:hAnsi="Cambria Math" w:cs="Times New Roman"/>
-                        <w:sz w:val="24"/>
-                        <w:szCs w:val="24"/>
-                      </w:rPr>
-                      <m:t>sin</m:t>
-                    </m:r>
-                    <m:ctrlPr>
-                      <w:rPr>
-                        <w:rFonts w:ascii="Cambria Math" w:eastAsiaTheme="minorEastAsia" w:hAnsi="Cambria Math" w:cs="Times New Roman"/>
-                        <w:i/>
-                        <w:sz w:val="24"/>
-                        <w:szCs w:val="24"/>
-                      </w:rPr>
-                    </m:ctrlPr>
-                  </m:fName>
-                  <m:e>
-                    <m:d>
-                      <m:dPr>
-                        <m:ctrlPr>
-                          <w:rPr>
-                            <w:rFonts w:ascii="Cambria Math" w:eastAsiaTheme="minorEastAsia" w:hAnsi="Cambria Math" w:cs="Times New Roman"/>
-                            <w:i/>
-                            <w:sz w:val="24"/>
-                            <w:szCs w:val="24"/>
-                          </w:rPr>
-                        </m:ctrlPr>
-                      </m:dPr>
-                      <m:e>
-                        <m:r>
-                          <w:rPr>
-                            <w:rFonts w:ascii="Cambria Math" w:eastAsiaTheme="minorEastAsia" w:hAnsi="Cambria Math" w:cs="Times New Roman"/>
-                            <w:sz w:val="24"/>
-                            <w:szCs w:val="24"/>
-                          </w:rPr>
-                          <m:t>highest</m:t>
-                        </m:r>
-                        <m:r>
-                          <m:rPr>
-                            <m:lit/>
-                          </m:rPr>
-                          <w:rPr>
-                            <w:rFonts w:ascii="Cambria Math" w:eastAsiaTheme="minorEastAsia" w:hAnsi="Cambria Math" w:cs="Times New Roman"/>
-                            <w:sz w:val="24"/>
-                            <w:szCs w:val="24"/>
-                          </w:rPr>
-                          <m:t>_</m:t>
-                        </m:r>
-                        <m:r>
-                          <w:rPr>
-                            <w:rFonts w:ascii="Cambria Math" w:eastAsiaTheme="minorEastAsia" w:hAnsi="Cambria Math" w:cs="Times New Roman"/>
-                            <w:sz w:val="24"/>
-                            <w:szCs w:val="24"/>
-                          </w:rPr>
-                          <m:t>sou</m:t>
-                        </m:r>
-                        <m:r>
-                          <m:rPr>
-                            <m:lit/>
-                          </m:rPr>
-                          <w:rPr>
-                            <w:rFonts w:ascii="Cambria Math" w:eastAsiaTheme="minorEastAsia" w:hAnsi="Cambria Math" w:cs="Times New Roman"/>
-                            <w:sz w:val="24"/>
-                            <w:szCs w:val="24"/>
-                          </w:rPr>
-                          <m:t>_</m:t>
-                        </m:r>
-                        <m:r>
-                          <w:rPr>
-                            <w:rFonts w:ascii="Cambria Math" w:eastAsiaTheme="minorEastAsia" w:hAnsi="Cambria Math" w:cs="Times New Roman"/>
-                            <w:sz w:val="24"/>
-                            <w:szCs w:val="24"/>
-                          </w:rPr>
-                          <m:t>lat</m:t>
-                        </m:r>
-                      </m:e>
-                    </m:d>
-                  </m:e>
-                </m:func>
-              </m:den>
-            </m:f>
-          </m:e>
-        </m:d>
-      </m:oMath>
-      <w:r>
-        <w:rPr>
-          <w:rFonts w:ascii="Times New Roman" w:eastAsiaTheme="minorEastAsia" w:hAnsi="Times New Roman" w:cs="Times New Roman"/>
-          <w:sz w:val="24"/>
-          <w:szCs w:val="24"/>
-        </w:rPr>
-        <w:tab/>
-      </w:r>
-      <w:r>
-        <w:rPr>
-          <w:rFonts w:ascii="Times New Roman" w:eastAsiaTheme="minorEastAsia" w:hAnsi="Times New Roman" w:cs="Times New Roman"/>
-          <w:sz w:val="24"/>
-          <w:szCs w:val="24"/>
-        </w:rPr>
-        <w:tab/>
-      </w:r>
-      <w:r>
-        <w:rPr>
-          <w:rFonts w:ascii="Times New Roman" w:eastAsiaTheme="minorEastAsia" w:hAnsi="Times New Roman" w:cs="Times New Roman"/>
-          <w:sz w:val="24"/>
-          <w:szCs w:val="24"/>
-        </w:rPr>
-        <w:tab/>
-      </w:r>
-      <w:r>
-        <w:rPr>
-          <w:rFonts w:ascii="Times New Roman" w:eastAsiaTheme="minorEastAsia" w:hAnsi="Times New Roman" w:cs="Times New Roman"/>
-          <w:sz w:val="24"/>
-          <w:szCs w:val="24"/>
-        </w:rPr>
-        <w:tab/>
-      </w:r>
-      <w:r>
-        <w:rPr>
-          <w:rFonts w:ascii="Times New Roman" w:eastAsiaTheme="minorEastAsia" w:hAnsi="Times New Roman" w:cs="Times New Roman"/>
-          <w:sz w:val="24"/>
-          <w:szCs w:val="24"/>
-        </w:rPr>
-        <w:tab/>
-      </w:r>
-      <w:r>
-        <w:rPr>
-          <w:rFonts w:ascii="Times New Roman" w:eastAsiaTheme="minorEastAsia" w:hAnsi="Times New Roman" w:cs="Times New Roman"/>
-          <w:sz w:val="24"/>
-          <w:szCs w:val="24"/>
-        </w:rPr>
-        <w:tab/>
-      </w:r>
-      <w:r>
-        <w:rPr>
-          <w:rFonts w:ascii="Times New Roman" w:eastAsiaTheme="minorEastAsia" w:hAnsi="Times New Roman" w:cs="Times New Roman"/>
-          <w:sz w:val="24"/>
-          <w:szCs w:val="24"/>
-        </w:rPr>
-        <w:tab/>
-        <w:t>(E6)</w:t>
-      </w:r>
-    </w:p>
-    <w:p>
-      <w:pPr>
-        <w:spacing w:line="480" w:lineRule="auto"/>
-        <w:rPr>
-          <w:rFonts w:ascii="Times New Roman" w:eastAsiaTheme="minorEastAsia" w:hAnsi="Times New Roman" w:cs="Times New Roman"/>
-          <w:sz w:val="24"/>
-          <w:szCs w:val="24"/>
-        </w:rPr>
-      </w:pPr>
-      <w:r>
-        <w:rPr>
-          <w:rFonts w:ascii="Times New Roman" w:eastAsiaTheme="minorEastAsia" w:hAnsi="Times New Roman" w:cs="Times New Roman"/>
-          <w:sz w:val="24"/>
-          <w:szCs w:val="24"/>
-        </w:rPr>
-        <w:t>The uncertainty of the annual hemispheric mean</w:t>
-      </w:r>
-      <w:r>
-        <w:rPr>
-          <w:rFonts w:ascii="Times New Roman" w:eastAsiaTheme="minorEastAsia" w:hAnsi="Times New Roman" w:cs="Times New Roman"/>
-          <w:sz w:val="24"/>
-          <w:szCs w:val="24"/>
-        </w:rPr>
-        <w:t>,</w:t>
-      </w:r>
-      <w:r>
-        <w:rPr>
-          <w:rFonts w:ascii="Times New Roman" w:eastAsiaTheme="minorEastAsia" w:hAnsi="Times New Roman" w:cs="Times New Roman"/>
-          <w:sz w:val="24"/>
-          <w:szCs w:val="24"/>
-        </w:rPr>
-        <w:t xml:space="preserve"> </w:t>
+        <w:ind w:firstLine="720"/>
+        <w:rPr>
+          <w:rFonts w:ascii="Times New Roman" w:eastAsiaTheme="minorEastAsia" w:hAnsi="Times New Roman" w:cs="Times New Roman"/>
+          <w:sz w:val="24"/>
+          <w:szCs w:val="24"/>
+        </w:rPr>
+      </w:pPr>
+      <w:r>
+        <w:rPr>
+          <w:rFonts w:ascii="Times New Roman" w:eastAsiaTheme="minorEastAsia" w:hAnsi="Times New Roman" w:cs="Times New Roman"/>
+          <w:sz w:val="24"/>
+          <w:szCs w:val="24"/>
+        </w:rPr>
+        <w:t xml:space="preserve">The uncertainty of the annual hemispheric mean, </w:t>
       </w:r>
       <m:oMath>
         <m:r>
@@ -3562,7 +3127,23 @@
           <w:sz w:val="24"/>
           <w:szCs w:val="24"/>
         </w:rPr>
-        <w:t xml:space="preserve"> is calculated as the propagation of uncertainty from each latitudinal band </w:t>
+        <w:t xml:space="preserve"> is calculated as the propagation of uncertaint</w:t>
+      </w:r>
+      <w:r>
+        <w:rPr>
+          <w:rFonts w:ascii="Times New Roman" w:eastAsiaTheme="minorEastAsia" w:hAnsi="Times New Roman" w:cs="Times New Roman"/>
+          <w:sz w:val="24"/>
+          <w:szCs w:val="24"/>
+        </w:rPr>
+        <w:t>ies</w:t>
+      </w:r>
+      <w:r>
+        <w:rPr>
+          <w:rFonts w:ascii="Times New Roman" w:eastAsiaTheme="minorEastAsia" w:hAnsi="Times New Roman" w:cs="Times New Roman"/>
+          <w:sz w:val="24"/>
+          <w:szCs w:val="24"/>
+        </w:rPr>
+        <w:t xml:space="preserve"> from each latitudinal band </w:t>
       </w:r>
       <m:oMath>
         <m:r>
@@ -3604,7 +3185,7 @@
                 <w:sz w:val="24"/>
                 <w:szCs w:val="24"/>
               </w:rPr>
-              <m:t>band</m:t>
+              <m:t>l</m:t>
             </m:r>
           </m:sub>
         </m:sSub>
@@ -3615,7 +3196,7 @@
           <w:sz w:val="24"/>
           <w:szCs w:val="24"/>
         </w:rPr>
-        <w:t>:</w:t>
+        <w:t>,</w:t>
       </w:r>
     </w:p>
     <w:p>
@@ -3680,6 +3261,62 @@
           </w:rPr>
           <m:t>=</m:t>
         </m:r>
+        <m:f>
+          <m:fPr>
+            <m:ctrlPr>
+              <w:rPr>
+                <w:rFonts w:ascii="Cambria Math" w:eastAsiaTheme="minorEastAsia" w:hAnsi="Cambria Math" w:cs="Times New Roman"/>
+                <w:i/>
+                <w:sz w:val="24"/>
+                <w:szCs w:val="24"/>
+              </w:rPr>
+            </m:ctrlPr>
+          </m:fPr>
+          <m:num>
+            <m:r>
+              <w:rPr>
+                <w:rFonts w:ascii="Cambria Math" w:eastAsiaTheme="minorEastAsia" w:hAnsi="Cambria Math" w:cs="Times New Roman"/>
+                <w:sz w:val="24"/>
+                <w:szCs w:val="24"/>
+              </w:rPr>
+              <m:t>1</m:t>
+            </m:r>
+          </m:num>
+          <m:den>
+            <m:sSub>
+              <m:sSubPr>
+                <m:ctrlPr>
+                  <w:rPr>
+                    <w:rFonts w:ascii="Cambria Math" w:eastAsiaTheme="minorEastAsia" w:hAnsi="Cambria Math" w:cs="Times New Roman"/>
+                    <w:i/>
+                    <w:sz w:val="24"/>
+                    <w:szCs w:val="24"/>
+                  </w:rPr>
+                </m:ctrlPr>
+              </m:sSubPr>
+              <m:e>
+                <m:r>
+                  <w:rPr>
+                    <w:rFonts w:ascii="Cambria Math" w:eastAsiaTheme="minorEastAsia" w:hAnsi="Cambria Math" w:cs="Times New Roman"/>
+                    <w:sz w:val="24"/>
+                    <w:szCs w:val="24"/>
+                  </w:rPr>
+                  <m:t>w</m:t>
+                </m:r>
+              </m:e>
+              <m:sub>
+                <m:r>
+                  <w:rPr>
+                    <w:rFonts w:ascii="Cambria Math" w:eastAsiaTheme="minorEastAsia" w:hAnsi="Cambria Math" w:cs="Times New Roman"/>
+                    <w:sz w:val="24"/>
+                    <w:szCs w:val="24"/>
+                  </w:rPr>
+                  <m:t>total</m:t>
+                </m:r>
+              </m:sub>
+            </m:sSub>
+          </m:den>
+        </m:f>
         <m:rad>
           <m:radPr>
             <m:degHide m:val="1"/>
@@ -3790,7 +3427,7 @@
                                 <w:sz w:val="24"/>
                                 <w:szCs w:val="24"/>
                               </w:rPr>
-                              <m:t>band</m:t>
+                              <m:t>l</m:t>
                             </m:r>
                           </m:sub>
                           <m:sup>
@@ -3832,7 +3469,7 @@
                                 <w:sz w:val="24"/>
                                 <w:szCs w:val="24"/>
                               </w:rPr>
-                              <m:t>band</m:t>
+                              <m:t>l</m:t>
                             </m:r>
                           </m:sub>
                           <m:sup>
@@ -3938,50 +3575,70 @@
           <w:sz w:val="24"/>
           <w:szCs w:val="24"/>
         </w:rPr>
-        <w:t xml:space="preserve">where </w:t>
-      </w:r>
-      <w:r>
-        <w:rPr>
-          <w:rFonts w:ascii="Times New Roman" w:eastAsiaTheme="minorEastAsia" w:hAnsi="Times New Roman" w:cs="Times New Roman"/>
-          <w:sz w:val="24"/>
-          <w:szCs w:val="24"/>
-        </w:rPr>
-        <w:t xml:space="preserve">N is the number of bands for of a hemisphere. </w:t>
+        <w:lastRenderedPageBreak/>
+        <w:t>where N is the number of bands for of a hemisphere</w:t>
+      </w:r>
+      <w:r>
+        <w:rPr>
+          <w:rFonts w:ascii="Times New Roman" w:eastAsiaTheme="minorEastAsia" w:hAnsi="Times New Roman" w:cs="Times New Roman"/>
+          <w:sz w:val="24"/>
+          <w:szCs w:val="24"/>
+        </w:rPr>
+        <w:t xml:space="preserve">, and </w:t>
+      </w:r>
+      <m:oMath>
+        <m:sSub>
+          <m:sSubPr>
+            <m:ctrlPr>
+              <w:rPr>
+                <w:rFonts w:ascii="Cambria Math" w:eastAsiaTheme="minorEastAsia" w:hAnsi="Cambria Math" w:cs="Times New Roman"/>
+                <w:i/>
+                <w:sz w:val="24"/>
+                <w:szCs w:val="24"/>
+              </w:rPr>
+            </m:ctrlPr>
+          </m:sSubPr>
+          <m:e>
+            <m:r>
+              <w:rPr>
+                <w:rFonts w:ascii="Cambria Math" w:eastAsiaTheme="minorEastAsia" w:hAnsi="Cambria Math" w:cs="Times New Roman"/>
+                <w:sz w:val="24"/>
+                <w:szCs w:val="24"/>
+              </w:rPr>
+              <m:t>w</m:t>
+            </m:r>
+          </m:e>
+          <m:sub>
+            <m:r>
+              <w:rPr>
+                <w:rFonts w:ascii="Cambria Math" w:eastAsiaTheme="minorEastAsia" w:hAnsi="Cambria Math" w:cs="Times New Roman"/>
+                <w:sz w:val="24"/>
+                <w:szCs w:val="24"/>
+              </w:rPr>
+              <m:t>total</m:t>
+            </m:r>
+          </m:sub>
+        </m:sSub>
+      </m:oMath>
+      <w:r>
+        <w:rPr>
+          <w:rFonts w:ascii="Times New Roman" w:eastAsiaTheme="minorEastAsia" w:hAnsi="Times New Roman" w:cs="Times New Roman"/>
+          <w:sz w:val="24"/>
+          <w:szCs w:val="24"/>
+        </w:rPr>
+        <w:t xml:space="preserve"> is the sum of the weights in a hemisphere.</w:t>
       </w:r>
     </w:p>
     <w:p>
       <w:pPr>
         <w:spacing w:line="480" w:lineRule="auto"/>
-        <w:rPr>
-          <w:rFonts w:ascii="Times New Roman" w:eastAsiaTheme="minorEastAsia" w:hAnsi="Times New Roman" w:cs="Times New Roman"/>
-          <w:sz w:val="24"/>
-          <w:szCs w:val="24"/>
-        </w:rPr>
-      </w:pPr>
-      <w:r>
-        <w:rPr>
-          <w:rFonts w:ascii="Times New Roman" w:eastAsiaTheme="minorEastAsia" w:hAnsi="Times New Roman" w:cs="Times New Roman"/>
-          <w:sz w:val="24"/>
-          <w:szCs w:val="24"/>
-        </w:rPr>
-        <w:t xml:space="preserve">The mixing ratio in the northern hemisphere is </w:t>
-      </w:r>
-      <w:r>
-        <w:rPr>
-          <w:rFonts w:ascii="Times New Roman" w:eastAsiaTheme="minorEastAsia" w:hAnsi="Times New Roman" w:cs="Times New Roman"/>
-          <w:sz w:val="24"/>
-          <w:szCs w:val="24"/>
-        </w:rPr>
-        <w:t>3-4 times higher than the mixing ratio in the southern hemisphere</w:t>
-      </w:r>
-      <w:r>
-        <w:rPr>
-          <w:rFonts w:ascii="Times New Roman" w:eastAsiaTheme="minorEastAsia" w:hAnsi="Times New Roman" w:cs="Times New Roman"/>
-          <w:sz w:val="24"/>
-          <w:szCs w:val="24"/>
-        </w:rPr>
-        <w:t xml:space="preserve"> (</w:t>
-      </w:r>
+        <w:ind w:firstLine="720"/>
+        <w:rPr>
+          <w:rFonts w:ascii="Times New Roman" w:eastAsiaTheme="minorEastAsia" w:hAnsi="Times New Roman" w:cs="Times New Roman"/>
+          <w:sz w:val="24"/>
+          <w:szCs w:val="24"/>
+        </w:rPr>
+      </w:pPr>
       <w:r>
         <w:rPr>
           <w:rFonts w:ascii="Times New Roman" w:eastAsiaTheme="minorEastAsia" w:hAnsi="Times New Roman" w:cs="Times New Roman"/>
@@ -3989,123 +3646,7 @@
           <w:sz w:val="24"/>
           <w:szCs w:val="24"/>
         </w:rPr>
-        <w:t xml:space="preserve">need to </w:t>
-      </w:r>
-      <w:r>
-        <w:rPr>
-          <w:rFonts w:ascii="Times New Roman" w:eastAsiaTheme="minorEastAsia" w:hAnsi="Times New Roman" w:cs="Times New Roman"/>
-          <w:color w:val="FF0000"/>
-          <w:sz w:val="24"/>
-          <w:szCs w:val="24"/>
-        </w:rPr>
-        <w:t xml:space="preserve">find a source to </w:t>
-      </w:r>
-      <w:r>
-        <w:rPr>
-          <w:rFonts w:ascii="Times New Roman" w:eastAsiaTheme="minorEastAsia" w:hAnsi="Times New Roman" w:cs="Times New Roman"/>
-          <w:color w:val="FF0000"/>
-          <w:sz w:val="24"/>
-          <w:szCs w:val="24"/>
-        </w:rPr>
-        <w:t>cite</w:t>
-      </w:r>
-      <w:r>
-        <w:rPr>
-          <w:rFonts w:ascii="Times New Roman" w:eastAsiaTheme="minorEastAsia" w:hAnsi="Times New Roman" w:cs="Times New Roman"/>
-          <w:color w:val="FF0000"/>
-          <w:sz w:val="24"/>
-          <w:szCs w:val="24"/>
-        </w:rPr>
-        <w:t>? or say from observation?</w:t>
-      </w:r>
-      <w:r>
-        <w:rPr>
-          <w:rFonts w:ascii="Times New Roman" w:eastAsiaTheme="minorEastAsia" w:hAnsi="Times New Roman" w:cs="Times New Roman"/>
-          <w:sz w:val="24"/>
-          <w:szCs w:val="24"/>
-        </w:rPr>
-        <w:t>)</w:t>
-      </w:r>
-      <w:r>
-        <w:rPr>
-          <w:rFonts w:ascii="Times New Roman" w:eastAsiaTheme="minorEastAsia" w:hAnsi="Times New Roman" w:cs="Times New Roman"/>
-          <w:sz w:val="24"/>
-          <w:szCs w:val="24"/>
-        </w:rPr>
-        <w:t xml:space="preserve">, thus global mixing </w:t>
-      </w:r>
-      <w:r>
-        <w:rPr>
-          <w:rFonts w:ascii="Times New Roman" w:eastAsiaTheme="minorEastAsia" w:hAnsi="Times New Roman" w:cs="Times New Roman"/>
-          <w:sz w:val="24"/>
-          <w:szCs w:val="24"/>
-        </w:rPr>
-        <w:lastRenderedPageBreak/>
-        <w:t>ratio gradient is sensitive to the changes in the emissions of the northern hemisphere. To compare the ethane mixing ratio gradient with different emission scenarios</w:t>
-      </w:r>
-      <w:r>
-        <w:rPr>
-          <w:rFonts w:ascii="Times New Roman" w:eastAsiaTheme="minorEastAsia" w:hAnsi="Times New Roman" w:cs="Times New Roman"/>
-          <w:sz w:val="24"/>
-          <w:szCs w:val="24"/>
-        </w:rPr>
-        <w:t xml:space="preserve"> without the influence of the northern hemisphere, w</w:t>
-      </w:r>
-      <w:r>
-        <w:rPr>
-          <w:rFonts w:ascii="Times New Roman" w:eastAsiaTheme="minorEastAsia" w:hAnsi="Times New Roman" w:cs="Times New Roman"/>
-          <w:sz w:val="24"/>
-          <w:szCs w:val="24"/>
-        </w:rPr>
-        <w:t>e define</w:t>
-      </w:r>
-      <w:r>
-        <w:rPr>
-          <w:rFonts w:ascii="Times New Roman" w:eastAsiaTheme="minorEastAsia" w:hAnsi="Times New Roman" w:cs="Times New Roman"/>
-          <w:sz w:val="24"/>
-          <w:szCs w:val="24"/>
-        </w:rPr>
-        <w:t>d</w:t>
-      </w:r>
-      <w:r>
-        <w:rPr>
-          <w:rFonts w:ascii="Times New Roman" w:eastAsiaTheme="minorEastAsia" w:hAnsi="Times New Roman" w:cs="Times New Roman"/>
-          <w:sz w:val="24"/>
-          <w:szCs w:val="24"/>
-        </w:rPr>
-        <w:t xml:space="preserve"> the Interhemispheric Ratio (IHR) as the quotient of the Northern Hemispheric Mean </w:t>
-      </w:r>
-      <w:r>
-        <w:rPr>
-          <w:rFonts w:ascii="Times New Roman" w:eastAsiaTheme="minorEastAsia" w:hAnsi="Times New Roman" w:cs="Times New Roman"/>
-          <w:sz w:val="24"/>
-          <w:szCs w:val="24"/>
-        </w:rPr>
-        <w:t xml:space="preserve">(NHM) </w:t>
-      </w:r>
-      <w:r>
-        <w:rPr>
-          <w:rFonts w:ascii="Times New Roman" w:eastAsiaTheme="minorEastAsia" w:hAnsi="Times New Roman" w:cs="Times New Roman"/>
-          <w:sz w:val="24"/>
-          <w:szCs w:val="24"/>
-        </w:rPr>
-        <w:t>over the Southern Hemispheric Mean</w:t>
-      </w:r>
-      <w:r>
-        <w:rPr>
-          <w:rFonts w:ascii="Times New Roman" w:eastAsiaTheme="minorEastAsia" w:hAnsi="Times New Roman" w:cs="Times New Roman"/>
-          <w:sz w:val="24"/>
-          <w:szCs w:val="24"/>
-        </w:rPr>
-        <w:t xml:space="preserve"> (SHM)</w:t>
-      </w:r>
-      <w:r>
-        <w:rPr>
-          <w:rFonts w:ascii="Times New Roman" w:eastAsiaTheme="minorEastAsia" w:hAnsi="Times New Roman" w:cs="Times New Roman"/>
-          <w:sz w:val="24"/>
-          <w:szCs w:val="24"/>
-        </w:rPr>
-        <w:t>. We expect that the IHR can also eliminate the bias in the absolute calibration differences that might exist between different sampling networks.</w:t>
+        <w:t>We expect that the IHR can also eliminate the bias in the absolute calibration differences that might exist between different sampling networks.</w:t>
       </w:r>
       <w:r>
         <w:rPr>
@@ -4352,7 +3893,15 @@
                                 <w:sz w:val="24"/>
                                 <w:szCs w:val="24"/>
                               </w:rPr>
-                              <m:t>Nor</m:t>
+                              <m:t>N</m:t>
+                            </m:r>
+                            <m:r>
+                              <w:rPr>
+                                <w:rFonts w:ascii="Cambria Math" w:eastAsiaTheme="minorEastAsia" w:hAnsi="Cambria Math" w:cs="Times New Roman"/>
+                                <w:sz w:val="24"/>
+                                <w:szCs w:val="24"/>
+                              </w:rPr>
+                              <m:t>H</m:t>
                             </m:r>
                           </m:sub>
                         </m:sSub>
@@ -4401,7 +3950,7 @@
                                 <w:sz w:val="24"/>
                                 <w:szCs w:val="24"/>
                               </w:rPr>
-                              <m:t>Sou</m:t>
+                              <m:t>SH</m:t>
                             </m:r>
                           </m:sub>
                         </m:sSub>
@@ -4508,7 +4057,15 @@
                                 <w:sz w:val="24"/>
                                 <w:szCs w:val="24"/>
                               </w:rPr>
-                              <m:t>Nor</m:t>
+                              <m:t>N</m:t>
+                            </m:r>
+                            <m:r>
+                              <w:rPr>
+                                <w:rFonts w:ascii="Cambria Math" w:eastAsiaTheme="minorEastAsia" w:hAnsi="Cambria Math" w:cs="Times New Roman"/>
+                                <w:sz w:val="24"/>
+                                <w:szCs w:val="24"/>
+                              </w:rPr>
+                              <m:t>H</m:t>
                             </m:r>
                           </m:sub>
                         </m:sSub>
@@ -4551,7 +4108,15 @@
                                 <w:sz w:val="24"/>
                                 <w:szCs w:val="24"/>
                               </w:rPr>
-                              <m:t>Sou</m:t>
+                              <m:t>S</m:t>
+                            </m:r>
+                            <m:r>
+                              <w:rPr>
+                                <w:rFonts w:ascii="Cambria Math" w:eastAsiaTheme="minorEastAsia" w:hAnsi="Cambria Math" w:cs="Times New Roman"/>
+                                <w:sz w:val="24"/>
+                                <w:szCs w:val="24"/>
+                              </w:rPr>
+                              <m:t>H</m:t>
                             </m:r>
                           </m:sub>
                         </m:sSub>
@@ -4600,7 +4165,15 @@
                                 <w:sz w:val="24"/>
                                 <w:szCs w:val="24"/>
                               </w:rPr>
-                              <m:t>Sou</m:t>
+                              <m:t>S</m:t>
+                            </m:r>
+                            <m:r>
+                              <w:rPr>
+                                <w:rFonts w:ascii="Cambria Math" w:eastAsiaTheme="minorEastAsia" w:hAnsi="Cambria Math" w:cs="Times New Roman"/>
+                                <w:sz w:val="24"/>
+                                <w:szCs w:val="24"/>
+                              </w:rPr>
+                              <m:t>H</m:t>
                             </m:r>
                           </m:sub>
                           <m:sup>
@@ -4730,6 +4303,7 @@
     <w:p>
       <w:pPr>
         <w:spacing w:line="480" w:lineRule="auto"/>
+        <w:ind w:firstLine="720"/>
         <w:rPr>
           <w:rFonts w:ascii="Times New Roman" w:eastAsiaTheme="minorEastAsia" w:hAnsi="Times New Roman" w:cs="Times New Roman"/>
           <w:sz w:val="24"/>
@@ -4992,6 +4566,7 @@
     <w:p>
       <w:pPr>
         <w:spacing w:line="480" w:lineRule="auto"/>
+        <w:ind w:firstLine="720"/>
         <w:rPr>
           <w:rFonts w:ascii="Times New Roman" w:eastAsiaTheme="minorEastAsia" w:hAnsi="Times New Roman" w:cs="Times New Roman"/>
           <w:sz w:val="24"/>
@@ -5079,13 +4654,13 @@
           <w:sz w:val="24"/>
           <w:szCs w:val="24"/>
         </w:rPr>
-        <w:lastRenderedPageBreak/>
         <w:t>3.2.1/ Observed Data</w:t>
       </w:r>
     </w:p>
     <w:p>
       <w:pPr>
         <w:spacing w:line="480" w:lineRule="auto"/>
+        <w:ind w:firstLine="720"/>
         <w:rPr>
           <w:rFonts w:ascii="Times New Roman" w:eastAsiaTheme="minorEastAsia" w:hAnsi="Times New Roman" w:cs="Times New Roman"/>
           <w:color w:val="FF0000"/>
@@ -5099,6 +4674,7 @@
           <w:sz w:val="24"/>
           <w:szCs w:val="24"/>
         </w:rPr>
+        <w:lastRenderedPageBreak/>
         <w:t xml:space="preserve">We used the observed ethane data from Barrow, </w:t>
       </w:r>
       <w:r>
@@ -5254,6 +4830,7 @@
     <w:p>
       <w:pPr>
         <w:spacing w:line="480" w:lineRule="auto"/>
+        <w:ind w:firstLine="720"/>
         <w:rPr>
           <w:rFonts w:ascii="Times New Roman" w:eastAsiaTheme="minorEastAsia" w:hAnsi="Times New Roman" w:cs="Times New Roman"/>
           <w:sz w:val="24"/>
@@ -5584,7 +5161,15 @@
                 <w:sz w:val="24"/>
                 <w:szCs w:val="24"/>
               </w:rPr>
-              <m:t>i=1</m:t>
+              <m:t>i</m:t>
+            </m:r>
+            <m:r>
+              <w:rPr>
+                <w:rFonts w:ascii="Cambria Math" w:eastAsiaTheme="minorEastAsia" w:hAnsi="Cambria Math" w:cs="Times New Roman"/>
+                <w:sz w:val="24"/>
+                <w:szCs w:val="24"/>
+              </w:rPr>
+              <m:t>=1</m:t>
             </m:r>
           </m:sub>
           <m:sup>
@@ -5755,6 +5340,7 @@
     <w:p>
       <w:pPr>
         <w:spacing w:line="480" w:lineRule="auto"/>
+        <w:ind w:firstLine="720"/>
         <w:rPr>
           <w:rFonts w:ascii="Times New Roman" w:eastAsiaTheme="minorEastAsia" w:hAnsi="Times New Roman" w:cs="Times New Roman"/>
           <w:sz w:val="24"/>
@@ -6141,6 +5727,7 @@
     <w:p>
       <w:pPr>
         <w:spacing w:line="480" w:lineRule="auto"/>
+        <w:ind w:firstLine="720"/>
         <w:rPr>
           <w:rFonts w:ascii="Times New Roman" w:eastAsiaTheme="minorEastAsia" w:hAnsi="Times New Roman" w:cs="Times New Roman"/>
           <w:sz w:val="24"/>
@@ -6269,7 +5856,6 @@
             <w:sz w:val="24"/>
             <w:szCs w:val="24"/>
           </w:rPr>
-          <w:lastRenderedPageBreak/>
           <m:t>Δ</m:t>
         </m:r>
         <m:sSub>
@@ -6749,18 +6335,22 @@
           <w:sz w:val="24"/>
           <w:szCs w:val="24"/>
         </w:rPr>
+        <w:lastRenderedPageBreak/>
         <w:t>3.2.2/ Simulated Data</w:t>
       </w:r>
     </w:p>
     <w:p>
       <w:pPr>
         <w:spacing w:line="480" w:lineRule="auto"/>
-        <w:rPr>
-          <w:rFonts w:ascii="Times New Roman" w:eastAsiaTheme="minorEastAsia" w:hAnsi="Times New Roman" w:cs="Times New Roman"/>
-          <w:sz w:val="24"/>
-          <w:szCs w:val="24"/>
-        </w:rPr>
-      </w:pPr>
+        <w:ind w:firstLine="720"/>
+        <w:rPr>
+          <w:rFonts w:ascii="Times New Roman" w:eastAsiaTheme="minorEastAsia" w:hAnsi="Times New Roman" w:cs="Times New Roman"/>
+          <w:sz w:val="24"/>
+          <w:szCs w:val="24"/>
+        </w:rPr>
+      </w:pPr>
+      <w:bookmarkStart w:id="1" w:name="_GoBack"/>
+      <w:bookmarkEnd w:id="1"/>
       <w:r>
         <w:rPr>
           <w:rFonts w:ascii="Times New Roman" w:eastAsiaTheme="minorEastAsia" w:hAnsi="Times New Roman" w:cs="Times New Roman"/>
@@ -7230,7 +6820,7 @@
 
 <file path=word/comments.xml><?xml version="1.0" encoding="utf-8"?>
 <w:comments xmlns:wpc="http://schemas.microsoft.com/office/word/2010/wordprocessingCanvas" xmlns:cx="http://schemas.microsoft.com/office/drawing/2014/chartex" xmlns:cx1="http://schemas.microsoft.com/office/drawing/2015/9/8/chartex" xmlns:cx2="http://schemas.microsoft.com/office/drawing/2015/10/21/chartex" xmlns:cx3="http://schemas.microsoft.com/office/drawing/2016/5/9/chartex" xmlns:cx4="http://schemas.microsoft.com/office/drawing/2016/5/10/chartex" xmlns:cx5="http://schemas.microsoft.com/office/drawing/2016/5/11/chartex" xmlns:cx6="http://schemas.microsoft.com/office/drawing/2016/5/12/chartex" xmlns:cx7="http://schemas.microsoft.com/office/drawing/2016/5/13/chartex" xmlns:cx8="http://schemas.microsoft.com/office/drawing/2016/5/14/chartex" xmlns:mc="http://schemas.openxmlformats.org/markup-compatibility/2006" xmlns:aink="http://schemas.microsoft.com/office/drawing/2016/ink" xmlns:am3d="http://schemas.microsoft.com/office/drawing/2017/model3d" xmlns:o="urn:schemas-microsoft-com:office:office" xmlns:r="http://schemas.openxmlformats.org/officeDocument/2006/relationships" xmlns:m="http://schemas.openxmlformats.org/officeDocument/2006/math" xmlns:v="urn:schemas-microsoft-com:vml" xmlns:wp14="http://schemas.microsoft.com/office/word/2010/wordprocessingDrawing" xmlns:wp="http://schemas.openxmlformats.org/drawingml/2006/wordprocessingDrawing" xmlns:w10="urn:schemas-microsoft-com:office:word" xmlns:w="http://schemas.openxmlformats.org/wordprocessingml/2006/main" xmlns:w14="http://schemas.microsoft.com/office/word/2010/wordml" xmlns:w15="http://schemas.microsoft.com/office/word/2012/wordml" xmlns:w16cid="http://schemas.microsoft.com/office/word/2016/wordml/cid" xmlns:w16se="http://schemas.microsoft.com/office/word/2015/wordml/symex" xmlns:wpg="http://schemas.microsoft.com/office/word/2010/wordprocessingGroup" xmlns:wpi="http://schemas.microsoft.com/office/word/2010/wordprocessingInk" xmlns:wne="http://schemas.microsoft.com/office/word/2006/wordml" xmlns:wps="http://schemas.microsoft.com/office/word/2010/wordprocessingShape" mc:Ignorable="w14 w15 w16se w16cid wp14">
-  <w:comment w:id="1" w:author="Jake Chung" w:date="2019-04-15T19:49:00Z" w:initials="JC">
+  <w:comment w:id="0" w:author="Jake Chung" w:date="2019-04-15T19:49:00Z" w:initials="JC">
     <w:p>
       <w:pPr>
         <w:pStyle w:val="CommentText"/>
@@ -8501,7 +8091,7 @@
 </file>
 
 <file path=customXml/itemProps1.xml><?xml version="1.0" encoding="utf-8"?>
-<ds:datastoreItem xmlns:ds="http://schemas.openxmlformats.org/officeDocument/2006/customXml" ds:itemID="{2B8CCB24-5FF6-4543-A77E-7B1E9470197C}">
+<ds:datastoreItem xmlns:ds="http://schemas.openxmlformats.org/officeDocument/2006/customXml" ds:itemID="{C978E0A6-A324-4B20-9004-D4935AAAC4F9}">
   <ds:schemaRefs>
     <ds:schemaRef ds:uri="http://schemas.openxmlformats.org/officeDocument/2006/bibliography"/>
   </ds:schemaRefs>

</xml_diff>